<commit_message>
update fix some code
</commit_message>
<xml_diff>
--- a/public/template/BIENBANBANGIAODOWN.docx
+++ b/public/template/BIENBANBANGIAODOWN.docx
@@ -1,6 +1,6 @@
 
 <file path=word/document.xml><?xml version="1.0" encoding="utf-8"?>
-<w:document xmlns:wpc="http://schemas.microsoft.com/office/word/2010/wordprocessingCanvas" xmlns:cx="http://schemas.microsoft.com/office/drawing/2014/chartex" xmlns:cx1="http://schemas.microsoft.com/office/drawing/2015/9/8/chartex" xmlns:cx2="http://schemas.microsoft.com/office/drawing/2015/10/21/chartex" xmlns:cx3="http://schemas.microsoft.com/office/drawing/2016/5/9/chartex" xmlns:cx4="http://schemas.microsoft.com/office/drawing/2016/5/10/chartex" xmlns:cx5="http://schemas.microsoft.com/office/drawing/2016/5/11/chartex" xmlns:cx6="http://schemas.microsoft.com/office/drawing/2016/5/12/chartex" xmlns:cx7="http://schemas.microsoft.com/office/drawing/2016/5/13/chartex" xmlns:cx8="http://schemas.microsoft.com/office/drawing/2016/5/14/chartex" xmlns:mc="http://schemas.openxmlformats.org/markup-compatibility/2006" xmlns:aink="http://schemas.microsoft.com/office/drawing/2016/ink" xmlns:am3d="http://schemas.microsoft.com/office/drawing/2017/model3d" xmlns:o="urn:schemas-microsoft-com:office:office" xmlns:r="http://schemas.openxmlformats.org/officeDocument/2006/relationships" xmlns:m="http://schemas.openxmlformats.org/officeDocument/2006/math" xmlns:v="urn:schemas-microsoft-com:vml" xmlns:wp14="http://schemas.microsoft.com/office/word/2010/wordprocessingDrawing" xmlns:wp="http://schemas.openxmlformats.org/drawingml/2006/wordprocessingDrawing" xmlns:w10="urn:schemas-microsoft-com:office:word" xmlns:w="http://schemas.openxmlformats.org/wordprocessingml/2006/main" xmlns:w14="http://schemas.microsoft.com/office/word/2010/wordml" xmlns:w15="http://schemas.microsoft.com/office/word/2012/wordml" xmlns:w16cex="http://schemas.microsoft.com/office/word/2018/wordml/cex" xmlns:w16cid="http://schemas.microsoft.com/office/word/2016/wordml/cid" xmlns:w16="http://schemas.microsoft.com/office/word/2018/wordml" xmlns:w16sdtdh="http://schemas.microsoft.com/office/word/2020/wordml/sdtdatahash" xmlns:w16se="http://schemas.microsoft.com/office/word/2015/wordml/symex" xmlns:wpg="http://schemas.microsoft.com/office/word/2010/wordprocessingGroup" xmlns:wpi="http://schemas.microsoft.com/office/word/2010/wordprocessingInk" xmlns:wne="http://schemas.microsoft.com/office/word/2006/wordml" xmlns:wps="http://schemas.microsoft.com/office/word/2010/wordprocessingShape" mc:Ignorable="w14 w15 w16se w16cid w16 w16cex w16sdtdh wp14">
+<w:document xmlns:wpc="http://schemas.microsoft.com/office/word/2010/wordprocessingCanvas" xmlns:mc="http://schemas.openxmlformats.org/markup-compatibility/2006" xmlns:o="urn:schemas-microsoft-com:office:office" xmlns:r="http://schemas.openxmlformats.org/officeDocument/2006/relationships" xmlns:m="http://schemas.openxmlformats.org/officeDocument/2006/math" xmlns:v="urn:schemas-microsoft-com:vml" xmlns:wp14="http://schemas.microsoft.com/office/word/2010/wordprocessingDrawing" xmlns:wp="http://schemas.openxmlformats.org/drawingml/2006/wordprocessingDrawing" xmlns:w10="urn:schemas-microsoft-com:office:word" xmlns:w="http://schemas.openxmlformats.org/wordprocessingml/2006/main" xmlns:w14="http://schemas.microsoft.com/office/word/2010/wordml" xmlns:wpg="http://schemas.microsoft.com/office/word/2010/wordprocessingGroup" xmlns:wpi="http://schemas.microsoft.com/office/word/2010/wordprocessingInk" xmlns:wne="http://schemas.microsoft.com/office/word/2006/wordml" xmlns:wps="http://schemas.microsoft.com/office/word/2010/wordprocessingShape" mc:Ignorable="w14 wp14">
   <w:body>
     <w:p>
       <w:pPr>
@@ -49,7 +49,7 @@
           <w:rFonts w:ascii="TCM Pro" w:hAnsi="TCM Pro"/>
           <w:b/>
         </w:rPr>
-        <w:t>211.ACC/04/2022/HĐMB-PA</w:t>
+        <w:t>259.CRE/05/2022/HĐMB-PA</w:t>
       </w:r>
       <w:r>
         <w:rPr>
@@ -70,7 +70,7 @@
           <w:rFonts w:ascii="TCM Pro" w:hAnsi="TCM Pro" w:cs="Arial"/>
           <w:b/>
         </w:rPr>
-        <w:t>16</w:t>
+        <w:t>20</w:t>
       </w:r>
       <w:r>
         <w:rPr>
@@ -84,7 +84,7 @@
           <w:rFonts w:ascii="TCM Pro" w:hAnsi="TCM Pro" w:cs="Arial"/>
           <w:b/>
         </w:rPr>
-        <w:t>04</w:t>
+        <w:t>05</w:t>
       </w:r>
       <w:r>
         <w:rPr>
@@ -120,7 +120,7 @@
           <w:rFonts w:ascii="TCM Pro" w:hAnsi="TCM Pro"/>
           <w:b/>
         </w:rPr>
-        <w:t>03</w:t>
+        <w:t>10</w:t>
       </w:r>
       <w:r>
         <w:rPr>
@@ -134,7 +134,7 @@
           <w:rFonts w:ascii="TCM Pro" w:hAnsi="TCM Pro"/>
           <w:b/>
         </w:rPr>
-        <w:t>06</w:t>
+        <w:t>08</w:t>
       </w:r>
       <w:r>
         <w:rPr>
@@ -148,7 +148,7 @@
           <w:rFonts w:ascii="TCM Pro" w:hAnsi="TCM Pro"/>
           <w:b/>
         </w:rPr>
-        <w:t>2022</w:t>
+        <w:t>2023</w:t>
       </w:r>
       <w:r>
         <w:rPr>
@@ -256,7 +256,7 @@
               </wp:anchor>
             </w:drawing>
           </mc:Choice>
-          <mc:Fallback>
+          <mc:Fallback xmlns:w16se="http://schemas.microsoft.com/office/word/2015/wordml/symex" xmlns:w16sdtdh="http://schemas.microsoft.com/office/word/2020/wordml/sdtdatahash" xmlns:w16="http://schemas.microsoft.com/office/word/2018/wordml" xmlns:w16cid="http://schemas.microsoft.com/office/word/2016/wordml/cid" xmlns:w16cex="http://schemas.microsoft.com/office/word/2018/wordml/cex" xmlns:w15="http://schemas.microsoft.com/office/word/2012/wordml" xmlns:am3d="http://schemas.microsoft.com/office/drawing/2017/model3d" xmlns:aink="http://schemas.microsoft.com/office/drawing/2016/ink" xmlns:cx8="http://schemas.microsoft.com/office/drawing/2016/5/14/chartex" xmlns:cx7="http://schemas.microsoft.com/office/drawing/2016/5/13/chartex" xmlns:cx6="http://schemas.microsoft.com/office/drawing/2016/5/12/chartex" xmlns:cx5="http://schemas.microsoft.com/office/drawing/2016/5/11/chartex" xmlns:cx4="http://schemas.microsoft.com/office/drawing/2016/5/10/chartex" xmlns:cx3="http://schemas.microsoft.com/office/drawing/2016/5/9/chartex" xmlns:cx2="http://schemas.microsoft.com/office/drawing/2015/10/21/chartex" xmlns:cx1="http://schemas.microsoft.com/office/drawing/2015/9/8/chartex" xmlns:cx="http://schemas.microsoft.com/office/drawing/2014/chartex">
             <w:pict>
               <v:shapetype w14:anchorId="4710178D" id="_x0000_t32" coordsize="21600,21600" o:spt="32" o:oned="t" path="m,l21600,21600e" filled="f">
                 <v:path arrowok="t" fillok="f" o:connecttype="none"/>
@@ -412,7 +412,7 @@
                 <w:rFonts w:ascii="TCM Pro" w:hAnsi="TCM Pro"/>
                 <w:b/>
               </w:rPr>
-              <w:t>LÂM MINH THƯƠNG</w:t>
+              <w:t>NGUYỄN THANH TÂM</w:t>
             </w:r>
           </w:p>
         </w:tc>
@@ -465,7 +465,21 @@
               <w:rPr>
                 <w:rFonts w:ascii="TCM Pro" w:hAnsi="TCM Pro"/>
               </w:rPr>
-              <w:t>Khóm Trung Thạnh, P. Mỹ Thới , TP. Long Xuyên, T. An Giang</w:t>
+              <w:t xml:space="preserve">Khóm Trung Thạnh, P. Mỹ </w:t>
+            </w:r>
+            <w:proofErr w:type="gramStart"/>
+            <w:r>
+              <w:rPr>
+                <w:rFonts w:ascii="TCM Pro" w:hAnsi="TCM Pro"/>
+              </w:rPr>
+              <w:t>Thới ,</w:t>
+            </w:r>
+            <w:proofErr w:type="gramEnd"/>
+            <w:r>
+              <w:rPr>
+                <w:rFonts w:ascii="TCM Pro" w:hAnsi="TCM Pro"/>
+              </w:rPr>
+              <w:t xml:space="preserve"> TP. Long Xuyên, T. An Giang</w:t>
             </w:r>
           </w:p>
         </w:tc>
@@ -547,7 +561,7 @@
                 <w:sz w:val="20"/>
                 <w:szCs w:val="20"/>
               </w:rPr>
-              <w:t>Tổ 18, Khóm Châu Long 8, Phường Châu Phú B, TP. Châu Đốc, An Giang.</w:t>
+              <w:t>Đông Thịnh 4, Mỹ Phước, Long Xuyên, An Giang</w:t>
             </w:r>
           </w:p>
         </w:tc>
@@ -714,7 +728,7 @@
                 <w:sz w:val="22"/>
                 <w:szCs w:val="22"/>
               </w:rPr>
-              <w:t>0944855663</w:t>
+              <w:t>0989607607</w:t>
             </w:r>
           </w:p>
         </w:tc>
@@ -784,7 +798,7 @@
               <w:rPr>
                 <w:rFonts w:ascii="TCM Pro" w:hAnsi="TCM Pro"/>
               </w:rPr>
-              <w:t>Bà</w:t>
+              <w:t xml:space="preserve">Ông Nguyễn Quốc Đạt </w:t>
             </w:r>
             <w:r>
               <w:rPr>
@@ -794,9 +808,27 @@
             </w:r>
             <w:r>
               <w:rPr>
-                <w:rFonts w:ascii="TCM Pro" w:hAnsi="TCM Pro"/>
-              </w:rPr>
-              <w:t>Nguyễn Thị Bích Ngân</w:t>
+                <w:rFonts w:ascii="TCM Pro" w:hAnsi="TCM Pro" w:cs="TCM Pro"/>
+              </w:rPr>
+              <w:t>–</w:t>
+            </w:r>
+            <w:r>
+              <w:rPr>
+                <w:rFonts w:ascii="TCM Pro" w:hAnsi="TCM Pro"/>
+              </w:rPr>
+              <w:t xml:space="preserve"> Ch</w:t>
+            </w:r>
+            <w:r>
+              <w:rPr>
+                <w:rFonts w:ascii="TCM Pro" w:hAnsi="TCM Pro" w:cs="TCM Pro"/>
+              </w:rPr>
+              <w:t>ư</w:t>
+            </w:r>
+            <w:r>
+              <w:rPr>
+                <w:rFonts w:ascii="TCM Pro" w:hAnsi="TCM Pro"/>
+              </w:rPr>
+              <w:t>́c vụ:</w:t>
             </w:r>
             <w:r>
               <w:rPr>
@@ -806,39 +838,9 @@
             </w:r>
             <w:r>
               <w:rPr>
-                <w:rFonts w:ascii="TCM Pro" w:hAnsi="TCM Pro" w:cs="TCM Pro"/>
-              </w:rPr>
-              <w:t>–</w:t>
-            </w:r>
-            <w:r>
-              <w:rPr>
-                <w:rFonts w:ascii="TCM Pro" w:hAnsi="TCM Pro"/>
-              </w:rPr>
-              <w:t xml:space="preserve"> Ch</w:t>
-            </w:r>
-            <w:r>
-              <w:rPr>
-                <w:rFonts w:ascii="TCM Pro" w:hAnsi="TCM Pro" w:cs="TCM Pro"/>
-              </w:rPr>
-              <w:t>ư</w:t>
-            </w:r>
-            <w:r>
-              <w:rPr>
-                <w:rFonts w:ascii="TCM Pro" w:hAnsi="TCM Pro"/>
-              </w:rPr>
-              <w:t>́c vụ:</w:t>
-            </w:r>
-            <w:r>
-              <w:rPr>
-                <w:rFonts w:ascii="TCM Pro" w:hAnsi="TCM Pro"/>
-              </w:rPr>
-              <w:t xml:space="preserve"> Phó</w:t>
-            </w:r>
-            <w:r>
-              <w:rPr>
-                <w:rFonts w:ascii="TCM Pro" w:hAnsi="TCM Pro"/>
-              </w:rPr>
-              <w:t xml:space="preserve"> Giám đốc</w:t>
+                <w:rFonts w:ascii="TCM Pro" w:hAnsi="TCM Pro"/>
+              </w:rPr>
+              <w:t>TP. Kinh Doanh</w:t>
             </w:r>
           </w:p>
         </w:tc>
@@ -914,7 +916,7 @@
                 <w:sz w:val="22"/>
                 <w:szCs w:val="22"/>
               </w:rPr>
-              <w:t>LÂM MINH THƯƠNG</w:t>
+              <w:t>NGUYỄN THANH TÂM</w:t>
             </w:r>
           </w:p>
           <w:p>
@@ -974,7 +976,7 @@
           <w:sz w:val="22"/>
           <w:szCs w:val="22"/>
         </w:rPr>
-        <w:t>ACCENT 1.4 AT FULL 2021</w:t>
+        <w:t>CRETA 1.5 XĂNG TIÊU CHUẨN</w:t>
       </w:r>
       <w:r>
         <w:rPr>
@@ -1014,7 +1016,7 @@
           <w:sz w:val="22"/>
           <w:szCs w:val="22"/>
         </w:rPr>
-        <w:t>RLUA841BBNN075240</w:t>
+        <w:t>MF3PB812EPJ007562</w:t>
       </w:r>
       <w:r>
         <w:rPr>
@@ -1065,7 +1067,7 @@
           <w:sz w:val="22"/>
           <w:szCs w:val="22"/>
         </w:rPr>
-        <w:t>G4LCNG000275</w:t>
+        <w:t>G4FLNQ106157</w:t>
       </w:r>
       <w:r>
         <w:rPr>
@@ -1089,15 +1091,16 @@
           <w:sz w:val="22"/>
           <w:szCs w:val="22"/>
         </w:rPr>
-        <w:t xml:space="preserve">Màu: </w:t>
-      </w:r>
+        <w:t>Màu</w:t>
+      </w:r>
+      <w:proofErr w:type="gramEnd"/>
       <w:r>
         <w:rPr>
           <w:rFonts w:ascii="TCM Pro" w:hAnsi="TCM Pro"/>
           <w:sz w:val="22"/>
           <w:szCs w:val="22"/>
         </w:rPr>
-        <w:t xml:space="preserve"> </w:t>
+        <w:t xml:space="preserve">: </w:t>
       </w:r>
       <w:r>
         <w:rPr>
@@ -1105,7 +1108,15 @@
           <w:sz w:val="22"/>
           <w:szCs w:val="22"/>
         </w:rPr>
-        <w:t>Vàng_cát</w:t>
+        <w:t xml:space="preserve"> </w:t>
+      </w:r>
+      <w:r>
+        <w:rPr>
+          <w:rFonts w:ascii="TCM Pro" w:hAnsi="TCM Pro"/>
+          <w:sz w:val="22"/>
+          <w:szCs w:val="22"/>
+        </w:rPr>
+        <w:t>Đỏ</w:t>
       </w:r>
     </w:p>
     <w:p>
@@ -1935,9 +1946,8 @@
             <w:r>
               <w:rPr>
                 <w:rFonts w:ascii="TCM Pro" w:hAnsi="TCM Pro"/>
-                <w:lang w:val="es-MX"/>
-              </w:rPr>
-              <w:t>Khăn lau xe</w:t>
+              </w:rPr>
+              <w:t>Bao tay lái</w:t>
             </w:r>
           </w:p>
         </w:tc>
@@ -2074,12 +2084,6 @@
                 <w:rFonts w:ascii="TCM Pro" w:hAnsi="TCM Pro"/>
               </w:rPr>
             </w:pPr>
-            <w:r>
-              <w:rPr>
-                <w:rFonts w:ascii="TCM Pro" w:hAnsi="TCM Pro"/>
-              </w:rPr>
-              <w:t>Bao tay lái</w:t>
-            </w:r>
           </w:p>
         </w:tc>
         <w:tc>
@@ -2209,12 +2213,6 @@
                 <w:rFonts w:ascii="TCM Pro" w:hAnsi="TCM Pro"/>
               </w:rPr>
             </w:pPr>
-            <w:r>
-              <w:rPr>
-                <w:rFonts w:ascii="TCM Pro" w:hAnsi="TCM Pro"/>
-              </w:rPr>
-              <w:t>Bình chữa cháy</w:t>
-            </w:r>
           </w:p>
         </w:tc>
         <w:tc>
@@ -3118,7 +3116,14 @@
         <w:rPr>
           <w:rFonts w:ascii="TCM Pro" w:hAnsi="TCM Pro"/>
         </w:rPr>
-        <w:t xml:space="preserve">TM VÀ DV Ô TÔ </w:t>
+        <w:t xml:space="preserve">TM VÀ DV Ô </w:t>
+      </w:r>
+      <w:proofErr w:type="gramStart"/>
+      <w:r>
+        <w:rPr>
+          <w:rFonts w:ascii="TCM Pro" w:hAnsi="TCM Pro"/>
+        </w:rPr>
+        <w:t xml:space="preserve">TÔ </w:t>
       </w:r>
       <w:r>
         <w:rPr>
@@ -3130,7 +3135,14 @@
         <w:rPr>
           <w:rFonts w:ascii="TCM Pro" w:hAnsi="TCM Pro"/>
         </w:rPr>
-        <w:t>PHÚC ANH</w:t>
+        <w:t>PHU</w:t>
+      </w:r>
+      <w:proofErr w:type="gramEnd"/>
+      <w:r>
+        <w:rPr>
+          <w:rFonts w:ascii="TCM Pro" w:hAnsi="TCM Pro"/>
+        </w:rPr>
+        <w:t>́C ANH</w:t>
       </w:r>
       <w:r>
         <w:rPr>
@@ -3431,7 +3443,7 @@
                 <w:sz w:val="22"/>
                 <w:szCs w:val="22"/>
               </w:rPr>
-              <w:t>ACCENT 1.4 AT FULL 2021</w:t>
+              <w:t>CRETA 1.5 XĂNG TIÊU CHUẨN</w:t>
             </w:r>
           </w:p>
         </w:tc>
@@ -3461,7 +3473,7 @@
                 <w:rFonts w:ascii="TCM Pro" w:hAnsi="TCM Pro"/>
                 <w:b/>
               </w:rPr>
-              <w:t>543,000,000</w:t>
+              <w:t>630,000,000</w:t>
             </w:r>
           </w:p>
         </w:tc>
@@ -3603,7 +3615,7 @@
                 <w:rFonts w:ascii="TCM Pro" w:hAnsi="TCM Pro"/>
                 <w:b/>
               </w:rPr>
-              <w:t>41,505,000</w:t>
+              <w:t>79,261,000</w:t>
             </w:r>
           </w:p>
         </w:tc>
@@ -3744,7 +3756,7 @@
                 <w:rFonts w:ascii="TCM Pro" w:hAnsi="TCM Pro"/>
                 <w:b/>
               </w:rPr>
-              <w:t>7,400,000</w:t>
+              <w:t>5,500,000</w:t>
             </w:r>
           </w:p>
         </w:tc>
@@ -3885,7 +3897,7 @@
                 <w:rFonts w:ascii="TCM Pro" w:hAnsi="TCM Pro"/>
                 <w:b/>
               </w:rPr>
-              <w:t>591,905,000</w:t>
+              <w:t>714,761,000</w:t>
             </w:r>
           </w:p>
         </w:tc>
@@ -5020,7 +5032,20 @@
           <w:color w:val="FF0000"/>
           <w:szCs w:val="26"/>
         </w:rPr>
-        <w:t xml:space="preserve">TỰ NHẬP </w:t>
+        <w:t xml:space="preserve">TỰ </w:t>
+      </w:r>
+      <w:proofErr w:type="gramStart"/>
+      <w:r>
+        <w:rPr>
+          <w:rFonts w:ascii="TCM Pro" w:hAnsi="TCM Pro"/>
+          <w:b/>
+          <w:bCs/>
+          <w:i/>
+          <w:iCs/>
+          <w:color w:val="FF0000"/>
+          <w:szCs w:val="26"/>
+        </w:rPr>
+        <w:t xml:space="preserve">NHẬP </w:t>
       </w:r>
       <w:r>
         <w:rPr>
@@ -5031,7 +5056,19 @@
           <w:iCs/>
           <w:szCs w:val="26"/>
         </w:rPr>
-        <w:t>./.</w:t>
+        <w:t>./</w:t>
+      </w:r>
+      <w:proofErr w:type="gramEnd"/>
+      <w:r>
+        <w:rPr>
+          <w:rFonts w:ascii="TCM Pro" w:hAnsi="TCM Pro"/>
+          <w:b/>
+          <w:bCs/>
+          <w:i/>
+          <w:iCs/>
+          <w:szCs w:val="26"/>
+        </w:rPr>
+        <w:t>.</w:t>
       </w:r>
     </w:p>
     <w:p>
@@ -5073,12 +5110,31 @@
           <w:b/>
           <w:sz w:val="26"/>
         </w:rPr>
-        <w:t xml:space="preserve"> 05</w:t>
+        <w:t xml:space="preserve"> </w:t>
       </w:r>
       <w:r>
         <w:rPr>
           <w:rFonts w:ascii="TCM Pro" w:hAnsi="TCM Pro"/>
           <w:b/>
+          <w:color w:val="FF0000"/>
+          <w:sz w:val="26"/>
+        </w:rPr>
+        <w:t>0</w:t>
+      </w:r>
+      <w:r>
+        <w:rPr>
+          <w:rFonts w:ascii="TCM Pro" w:hAnsi="TCM Pro"/>
+          <w:b/>
+          <w:color w:val="FF0000"/>
+          <w:sz w:val="26"/>
+        </w:rPr>
+        <w:t>1</w:t>
+      </w:r>
+      <w:r>
+        <w:rPr>
+          <w:rFonts w:ascii="TCM Pro" w:hAnsi="TCM Pro"/>
+          <w:b/>
+          <w:color w:val="FF0000"/>
           <w:sz w:val="26"/>
         </w:rPr>
         <w:t xml:space="preserve"> món hoàn chỉnh</w:t>
@@ -5114,9 +5170,10 @@
       <w:r>
         <w:rPr>
           <w:rFonts w:ascii="TCM Pro" w:hAnsi="TCM Pro"/>
-          <w:szCs w:val="26"/>
-        </w:rPr>
-        <w:t xml:space="preserve"> </w:t>
+          <w:sz w:val="22"/>
+          <w:szCs w:val="22"/>
+        </w:rPr>
+        <w:t>Film FSK, </w:t>
       </w:r>
     </w:p>
     <w:p>
@@ -5245,16 +5302,26 @@
           <w:sz w:val="22"/>
           <w:szCs w:val="26"/>
         </w:rPr>
-        <w:t xml:space="preserve">cụ thể </w:t>
-      </w:r>
+        <w:t xml:space="preserve">cụ </w:t>
+      </w:r>
+      <w:proofErr w:type="gramStart"/>
       <w:r>
         <w:rPr>
           <w:rFonts w:ascii="TCM Pro" w:hAnsi="TCM Pro"/>
           <w:sz w:val="22"/>
           <w:szCs w:val="26"/>
         </w:rPr>
+        <w:t xml:space="preserve">thể </w:t>
+      </w:r>
+      <w:r>
+        <w:rPr>
+          <w:rFonts w:ascii="TCM Pro" w:hAnsi="TCM Pro"/>
+          <w:sz w:val="22"/>
+          <w:szCs w:val="26"/>
+        </w:rPr>
         <w:t xml:space="preserve"> về</w:t>
       </w:r>
+      <w:proofErr w:type="gramEnd"/>
       <w:r>
         <w:rPr>
           <w:rFonts w:ascii="TCM Pro" w:hAnsi="TCM Pro"/>
@@ -5407,7 +5474,25 @@
           <w:sz w:val="22"/>
           <w:szCs w:val="26"/>
         </w:rPr>
-        <w:t>quy định của hợp đồng Bảo hiểm theo chính sách của đơn vị cung cấp</w:t>
+        <w:t xml:space="preserve">quy định của hợp đồng Bảo hiểm </w:t>
+      </w:r>
+      <w:proofErr w:type="gramStart"/>
+      <w:r>
+        <w:rPr>
+          <w:rFonts w:ascii="TCM Pro" w:hAnsi="TCM Pro"/>
+          <w:sz w:val="22"/>
+          <w:szCs w:val="26"/>
+        </w:rPr>
+        <w:t>theo</w:t>
+      </w:r>
+      <w:proofErr w:type="gramEnd"/>
+      <w:r>
+        <w:rPr>
+          <w:rFonts w:ascii="TCM Pro" w:hAnsi="TCM Pro"/>
+          <w:sz w:val="22"/>
+          <w:szCs w:val="26"/>
+        </w:rPr>
+        <w:t xml:space="preserve"> chính sách của đơn vị cung cấp</w:t>
       </w:r>
       <w:r>
         <w:rPr>
@@ -5554,7 +5639,7 @@
               </wp:anchor>
             </w:drawing>
           </mc:Choice>
-          <mc:Fallback>
+          <mc:Fallback xmlns:w16se="http://schemas.microsoft.com/office/word/2015/wordml/symex" xmlns:w16sdtdh="http://schemas.microsoft.com/office/word/2020/wordml/sdtdatahash" xmlns:w16="http://schemas.microsoft.com/office/word/2018/wordml" xmlns:w16cid="http://schemas.microsoft.com/office/word/2016/wordml/cid" xmlns:w16cex="http://schemas.microsoft.com/office/word/2018/wordml/cex" xmlns:w15="http://schemas.microsoft.com/office/word/2012/wordml" xmlns:am3d="http://schemas.microsoft.com/office/drawing/2017/model3d" xmlns:aink="http://schemas.microsoft.com/office/drawing/2016/ink" xmlns:cx8="http://schemas.microsoft.com/office/drawing/2016/5/14/chartex" xmlns:cx7="http://schemas.microsoft.com/office/drawing/2016/5/13/chartex" xmlns:cx6="http://schemas.microsoft.com/office/drawing/2016/5/12/chartex" xmlns:cx5="http://schemas.microsoft.com/office/drawing/2016/5/11/chartex" xmlns:cx4="http://schemas.microsoft.com/office/drawing/2016/5/10/chartex" xmlns:cx3="http://schemas.microsoft.com/office/drawing/2016/5/9/chartex" xmlns:cx2="http://schemas.microsoft.com/office/drawing/2015/10/21/chartex" xmlns:cx1="http://schemas.microsoft.com/office/drawing/2015/9/8/chartex" xmlns:cx="http://schemas.microsoft.com/office/drawing/2014/chartex">
             <w:pict>
               <v:rect w14:anchorId="393A6C30" id="Rectangle 3" o:spid="_x0000_s1026" style="position:absolute;margin-left:281pt;margin-top:15.6pt;width:14.15pt;height:14.15pt;z-index:251661312;visibility:visible;mso-wrap-style:square;mso-width-percent:0;mso-height-percent:0;mso-wrap-distance-left:9pt;mso-wrap-distance-top:0;mso-wrap-distance-right:9pt;mso-wrap-distance-bottom:0;mso-position-horizontal:absolute;mso-position-horizontal-relative:text;mso-position-vertical:absolute;mso-position-vertical-relative:text;mso-width-percent:0;mso-height-percent:0;mso-width-relative:margin;mso-height-relative:margin;v-text-anchor:middle" o:gfxdata="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" filled="f" strokecolor="black [3213]" strokeweight="1pt"/>
             </w:pict>
@@ -5636,7 +5721,7 @@
               </wp:anchor>
             </w:drawing>
           </mc:Choice>
-          <mc:Fallback>
+          <mc:Fallback xmlns:w16se="http://schemas.microsoft.com/office/word/2015/wordml/symex" xmlns:w16sdtdh="http://schemas.microsoft.com/office/word/2020/wordml/sdtdatahash" xmlns:w16="http://schemas.microsoft.com/office/word/2018/wordml" xmlns:w16cid="http://schemas.microsoft.com/office/word/2016/wordml/cid" xmlns:w16cex="http://schemas.microsoft.com/office/word/2018/wordml/cex" xmlns:w15="http://schemas.microsoft.com/office/word/2012/wordml" xmlns:am3d="http://schemas.microsoft.com/office/drawing/2017/model3d" xmlns:aink="http://schemas.microsoft.com/office/drawing/2016/ink" xmlns:cx8="http://schemas.microsoft.com/office/drawing/2016/5/14/chartex" xmlns:cx7="http://schemas.microsoft.com/office/drawing/2016/5/13/chartex" xmlns:cx6="http://schemas.microsoft.com/office/drawing/2016/5/12/chartex" xmlns:cx5="http://schemas.microsoft.com/office/drawing/2016/5/11/chartex" xmlns:cx4="http://schemas.microsoft.com/office/drawing/2016/5/10/chartex" xmlns:cx3="http://schemas.microsoft.com/office/drawing/2016/5/9/chartex" xmlns:cx2="http://schemas.microsoft.com/office/drawing/2015/10/21/chartex" xmlns:cx1="http://schemas.microsoft.com/office/drawing/2015/9/8/chartex" xmlns:cx="http://schemas.microsoft.com/office/drawing/2014/chartex">
             <w:pict>
               <v:rect w14:anchorId="0D11FF28" id="Rectangle 2" o:spid="_x0000_s1026" style="position:absolute;margin-left:121.55pt;margin-top:14.95pt;width:14.15pt;height:14.15pt;z-index:251659264;visibility:visible;mso-wrap-style:square;mso-width-percent:0;mso-height-percent:0;mso-wrap-distance-left:9pt;mso-wrap-distance-top:0;mso-wrap-distance-right:9pt;mso-wrap-distance-bottom:0;mso-position-horizontal:absolute;mso-position-horizontal-relative:text;mso-position-vertical:absolute;mso-position-vertical-relative:text;mso-width-percent:0;mso-height-percent:0;mso-width-relative:margin;mso-height-relative:margin;v-text-anchor:middle" o:gfxdata="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" filled="f" strokecolor="black [3213]" strokeweight="1pt"/>
             </w:pict>
@@ -5660,7 +5745,23 @@
           <w:rFonts w:ascii="TCM Pro" w:hAnsi="TCM Pro"/>
           <w:szCs w:val="26"/>
         </w:rPr>
-        <w:t xml:space="preserve">Hình thức tư vấn:         Trực tiếp                                         Qua điện thoại           </w:t>
+        <w:t xml:space="preserve">Hình thức tư vấn:         Trực tiếp                                         </w:t>
+      </w:r>
+      <w:proofErr w:type="gramStart"/>
+      <w:r>
+        <w:rPr>
+          <w:rFonts w:ascii="TCM Pro" w:hAnsi="TCM Pro"/>
+          <w:szCs w:val="26"/>
+        </w:rPr>
+        <w:t>Qua</w:t>
+      </w:r>
+      <w:proofErr w:type="gramEnd"/>
+      <w:r>
+        <w:rPr>
+          <w:rFonts w:ascii="TCM Pro" w:hAnsi="TCM Pro"/>
+          <w:szCs w:val="26"/>
+        </w:rPr>
+        <w:t xml:space="preserve"> điện thoại           </w:t>
       </w:r>
     </w:p>
     <w:p>
@@ -5694,6 +5795,7 @@
         </w:rPr>
         <w:t xml:space="preserve"> </w:t>
       </w:r>
+      <w:proofErr w:type="gramStart"/>
       <w:r>
         <w:rPr>
           <w:rFonts w:ascii="TCM Pro" w:hAnsi="TCM Pro"/>
@@ -5701,6 +5803,7 @@
         </w:rPr>
         <w:t>Biên bản này được lập thành 03 bản Bên B giữ 01 bản, Bên A giữ 02 bản có giá trị như nhau.</w:t>
       </w:r>
+      <w:proofErr w:type="gramEnd"/>
     </w:p>
     <w:tbl>
       <w:tblPr>
@@ -6590,8 +6693,1314 @@
         <w:t>Lưu ý: Quý khách hàng nên tuân thủ lịch bảo dưỡng định kỳ và lựa chọn cơ sở sửa chữa chính hãng được uỷ quyền bởi Hyundai Thành Công Việt Nam để được đảm bảo quyền lợi về chính sách bảo hành.</w:t>
       </w:r>
     </w:p>
+    <w:p>
+      <w:pPr>
+        <w:rPr>
+          <w:rFonts w:ascii="TCM Pro" w:hAnsi="TCM Pro"/>
+          <w:i/>
+          <w:sz w:val="18"/>
+          <w:lang w:val="es-MX"/>
+        </w:rPr>
+      </w:pPr>
+      <w:r>
+        <w:rPr>
+          <w:rFonts w:ascii="TCM Pro" w:hAnsi="TCM Pro"/>
+          <w:i/>
+          <w:sz w:val="18"/>
+          <w:lang w:val="es-MX"/>
+        </w:rPr>
+        <w:br w:type="page"/>
+      </w:r>
+    </w:p>
+    <w:p>
+      <w:pPr>
+        <w:rPr>
+          <w:b/>
+          <w:bCs/>
+          <w:sz w:val="22"/>
+        </w:rPr>
+      </w:pPr>
+      <w:r>
+        <w:rPr>
+          <w:b/>
+          <w:bCs/>
+          <w:sz w:val="22"/>
+        </w:rPr>
+        <w:lastRenderedPageBreak/>
+        <w:t>PHÒNG KINH DOANH</w:t>
+      </w:r>
+    </w:p>
+    <w:p>
+      <w:pPr>
+        <w:rPr>
+          <w:b/>
+          <w:bCs/>
+          <w:sz w:val="22"/>
+        </w:rPr>
+      </w:pPr>
+    </w:p>
+    <w:p>
+      <w:pPr>
+        <w:jc w:val="center"/>
+        <w:rPr>
+          <w:rFonts w:ascii="Chakra Petch" w:hAnsi="Chakra Petch" w:cs="Arial"/>
+          <w:b/>
+          <w:bCs/>
+          <w:sz w:val="30"/>
+          <w:szCs w:val="30"/>
+        </w:rPr>
+      </w:pPr>
+      <w:r>
+        <w:rPr>
+          <w:rFonts w:ascii="Chakra Petch" w:hAnsi="Chakra Petch" w:cs="Arial"/>
+          <w:b/>
+          <w:bCs/>
+          <w:sz w:val="30"/>
+          <w:szCs w:val="30"/>
+        </w:rPr>
+        <w:t>PHIẾU YÊU CẦU TẶNG KÈM THEO XE</w:t>
+      </w:r>
+    </w:p>
+    <w:p>
+      <w:pPr>
+        <w:jc w:val="center"/>
+        <w:rPr>
+          <w:i/>
+          <w:iCs/>
+          <w:sz w:val="22"/>
+        </w:rPr>
+      </w:pPr>
+      <w:r>
+        <w:rPr>
+          <w:sz w:val="21"/>
+          <w:szCs w:val="21"/>
+        </w:rPr>
+        <w:t>Hợp đồng xe số:</w:t>
+      </w:r>
+      <w:r>
+        <w:rPr>
+          <w:b/>
+          <w:bCs/>
+          <w:i/>
+          <w:iCs/>
+          <w:sz w:val="22"/>
+        </w:rPr>
+        <w:t xml:space="preserve"> </w:t>
+      </w:r>
+      <w:r>
+        <w:rPr>
+          <w:b/>
+          <w:bCs/>
+          <w:i/>
+          <w:iCs/>
+          <w:sz w:val="22"/>
+        </w:rPr>
+        <w:t>259.CRE/05/2022/HĐMB-PA  </w:t>
+      </w:r>
+      <w:r>
+        <w:rPr>
+          <w:bCs/>
+          <w:i/>
+          <w:iCs/>
+          <w:sz w:val="22"/>
+        </w:rPr>
+        <w:t>Ngày</w:t>
+      </w:r>
+      <w:proofErr w:type="gramEnd"/>
+      <w:r>
+        <w:rPr>
+          <w:bCs/>
+          <w:i/>
+          <w:iCs/>
+          <w:sz w:val="22"/>
+        </w:rPr>
+        <w:t xml:space="preserve"> </w:t>
+      </w:r>
+      <w:r>
+        <w:rPr>
+          <w:bCs/>
+          <w:i/>
+          <w:iCs/>
+          <w:sz w:val="22"/>
+        </w:rPr>
+        <w:t>20</w:t>
+      </w:r>
+      <w:r>
+        <w:rPr>
+          <w:bCs/>
+          <w:i/>
+          <w:iCs/>
+          <w:sz w:val="22"/>
+        </w:rPr>
+        <w:t xml:space="preserve"> </w:t>
+      </w:r>
+      <w:r>
+        <w:rPr>
+          <w:bCs/>
+          <w:i/>
+          <w:iCs/>
+          <w:sz w:val="22"/>
+        </w:rPr>
+        <w:t xml:space="preserve"> tháng </w:t>
+      </w:r>
+      <w:r>
+        <w:rPr>
+          <w:bCs/>
+          <w:i/>
+          <w:iCs/>
+          <w:sz w:val="22"/>
+        </w:rPr>
+        <w:t>05</w:t>
+      </w:r>
+      <w:r>
+        <w:rPr>
+          <w:bCs/>
+          <w:i/>
+          <w:iCs/>
+          <w:sz w:val="22"/>
+        </w:rPr>
+        <w:t xml:space="preserve"> </w:t>
+      </w:r>
+      <w:r>
+        <w:rPr>
+          <w:bCs/>
+          <w:i/>
+          <w:iCs/>
+          <w:sz w:val="22"/>
+        </w:rPr>
+        <w:t xml:space="preserve"> năm </w:t>
+      </w:r>
+      <w:r>
+        <w:rPr>
+          <w:bCs/>
+          <w:i/>
+          <w:iCs/>
+          <w:sz w:val="22"/>
+        </w:rPr>
+        <w:t>2022</w:t>
+      </w:r>
+    </w:p>
+    <w:p>
+      <w:pPr>
+        <w:rPr>
+          <w:b/>
+          <w:bCs/>
+          <w:sz w:val="26"/>
+          <w:szCs w:val="26"/>
+        </w:rPr>
+      </w:pPr>
+      <w:r>
+        <w:rPr>
+          <w:b/>
+          <w:bCs/>
+          <w:sz w:val="26"/>
+          <w:szCs w:val="26"/>
+        </w:rPr>
+        <w:t>Gửi:</w:t>
+      </w:r>
+      <w:r>
+        <w:rPr>
+          <w:b/>
+          <w:bCs/>
+          <w:sz w:val="26"/>
+          <w:szCs w:val="26"/>
+        </w:rPr>
+        <w:t xml:space="preserve"> Phòng Dịch Vụ HYUNDAI </w:t>
+      </w:r>
+      <w:proofErr w:type="gramStart"/>
+      <w:r>
+        <w:rPr>
+          <w:b/>
+          <w:bCs/>
+          <w:sz w:val="26"/>
+          <w:szCs w:val="26"/>
+        </w:rPr>
+        <w:t>AN</w:t>
+      </w:r>
+      <w:proofErr w:type="gramEnd"/>
+      <w:r>
+        <w:rPr>
+          <w:b/>
+          <w:bCs/>
+          <w:sz w:val="26"/>
+          <w:szCs w:val="26"/>
+        </w:rPr>
+        <w:t xml:space="preserve"> GIANG</w:t>
+      </w:r>
+    </w:p>
+    <w:p>
+      <w:pPr>
+        <w:rPr>
+          <w:u w:val="single"/>
+        </w:rPr>
+      </w:pPr>
+      <w:r>
+        <w:t>Họ và Tên Nhân Viên:</w:t>
+      </w:r>
+      <w:r>
+        <w:t xml:space="preserve"> </w:t>
+      </w:r>
+      <w:r>
+        <w:rPr>
+          <w:b/>
+          <w:bCs/>
+        </w:rPr>
+        <w:t xml:space="preserve">LÊ BÁ PHƯỚC   </w:t>
+      </w:r>
+      <w:r>
+        <w:t>Bộ Phận:</w:t>
+      </w:r>
+      <w:r>
+        <w:t xml:space="preserve"> </w:t>
+      </w:r>
+      <w:r>
+        <w:rPr>
+          <w:u w:val="single"/>
+        </w:rPr>
+        <w:t>KINH DOANH</w:t>
+      </w:r>
+    </w:p>
+    <w:p>
+      <w:pPr>
+        <w:rPr>
+          <w:b/>
+          <w:bCs/>
+        </w:rPr>
+      </w:pPr>
+      <w:r>
+        <w:t>Tên Khách Hàng:</w:t>
+      </w:r>
+      <w:r>
+        <w:t xml:space="preserve"> </w:t>
+      </w:r>
+      <w:r>
+        <w:rPr>
+          <w:b/>
+          <w:bCs/>
+        </w:rPr>
+        <w:t xml:space="preserve">NGUYỄN THANH TÂM </w:t>
+      </w:r>
+    </w:p>
+    <w:p>
+      <w:r>
+        <w:t>Loại Xe:</w:t>
+      </w:r>
+      <w:r>
+        <w:t xml:space="preserve"> </w:t>
+      </w:r>
+      <w:r>
+        <w:rPr>
+          <w:b/>
+          <w:bCs/>
+        </w:rPr>
+        <w:t>CRETA 1.5 XĂNG TIÊU CHUẨN</w:t>
+      </w:r>
+      <w:r>
+        <w:t xml:space="preserve">  </w:t>
+      </w:r>
+    </w:p>
+    <w:p>
+      <w:pPr>
+        <w:rPr>
+          <w:b/>
+          <w:bCs/>
+        </w:rPr>
+      </w:pPr>
+      <w:r>
+        <w:t>Số Khung:</w:t>
+      </w:r>
+      <w:r>
+        <w:t xml:space="preserve"> </w:t>
+      </w:r>
+      <w:r>
+        <w:rPr>
+          <w:b/>
+          <w:bCs/>
+        </w:rPr>
+        <w:t>MF3PB812EPJ007562  </w:t>
+      </w:r>
+      <w:r>
+        <w:t>Số</w:t>
+      </w:r>
+      <w:proofErr w:type="gramEnd"/>
+      <w:r>
+        <w:t xml:space="preserve"> Máy:</w:t>
+      </w:r>
+      <w:r>
+        <w:t xml:space="preserve"> </w:t>
+      </w:r>
+      <w:r>
+        <w:rPr>
+          <w:b/>
+          <w:bCs/>
+        </w:rPr>
+        <w:t>G4FLNQ106157</w:t>
+      </w:r>
+    </w:p>
+    <w:tbl>
+      <w:tblPr>
+        <w:tblW w:w="10480" w:type="dxa"/>
+        <w:tblLook w:val="04A0" w:firstRow="1" w:lastRow="0" w:firstColumn="1" w:lastColumn="0" w:noHBand="0" w:noVBand="1"/>
+      </w:tblPr>
+      <w:tblGrid>
+        <w:gridCol w:w="685"/>
+        <w:gridCol w:w="3104"/>
+        <w:gridCol w:w="1160"/>
+        <w:gridCol w:w="1611"/>
+        <w:gridCol w:w="2220"/>
+        <w:gridCol w:w="1700"/>
+      </w:tblGrid>
+      <w:tr>
+        <w:trPr>
+          <w:trHeight w:val="585"/>
+        </w:trPr>
+        <w:tc>
+          <w:tcPr>
+            <w:tcW w:w="557" w:type="dxa"/>
+            <w:tcBorders>
+              <w:top w:val="single" w:sz="4" w:space="0" w:color="auto"/>
+              <w:left w:val="single" w:sz="4" w:space="0" w:color="auto"/>
+              <w:bottom w:val="single" w:sz="4" w:space="0" w:color="auto"/>
+              <w:right w:val="single" w:sz="4" w:space="0" w:color="auto"/>
+            </w:tcBorders>
+            <w:shd w:val="clear" w:color="000000" w:fill="A6A6A6"/>
+            <w:noWrap/>
+            <w:vAlign w:val="center"/>
+            <w:hideMark/>
+          </w:tcPr>
+          <w:p>
+            <w:pPr>
+              <w:jc w:val="center"/>
+              <w:rPr>
+                <w:b/>
+                <w:bCs/>
+                <w:sz w:val="18"/>
+                <w:szCs w:val="18"/>
+              </w:rPr>
+            </w:pPr>
+            <w:r>
+              <w:rPr>
+                <w:b/>
+                <w:bCs/>
+                <w:sz w:val="18"/>
+                <w:szCs w:val="18"/>
+              </w:rPr>
+              <w:t>STT</w:t>
+            </w:r>
+          </w:p>
+        </w:tc>
+        <w:tc>
+          <w:tcPr>
+            <w:tcW w:w="3406" w:type="dxa"/>
+            <w:tcBorders>
+              <w:top w:val="single" w:sz="4" w:space="0" w:color="auto"/>
+              <w:left w:val="nil"/>
+              <w:bottom w:val="single" w:sz="4" w:space="0" w:color="auto"/>
+              <w:right w:val="single" w:sz="4" w:space="0" w:color="auto"/>
+            </w:tcBorders>
+            <w:shd w:val="clear" w:color="000000" w:fill="A6A6A6"/>
+            <w:vAlign w:val="center"/>
+            <w:hideMark/>
+          </w:tcPr>
+          <w:p>
+            <w:pPr>
+              <w:jc w:val="center"/>
+              <w:rPr>
+                <w:b/>
+                <w:bCs/>
+              </w:rPr>
+            </w:pPr>
+            <w:r>
+              <w:rPr>
+                <w:b/>
+                <w:bCs/>
+              </w:rPr>
+              <w:t>TÊN PHỤ KIỆN</w:t>
+            </w:r>
+          </w:p>
+        </w:tc>
+        <w:tc>
+          <w:tcPr>
+            <w:tcW w:w="815" w:type="dxa"/>
+            <w:tcBorders>
+              <w:top w:val="single" w:sz="4" w:space="0" w:color="auto"/>
+              <w:left w:val="nil"/>
+              <w:bottom w:val="single" w:sz="4" w:space="0" w:color="auto"/>
+              <w:right w:val="single" w:sz="4" w:space="0" w:color="auto"/>
+            </w:tcBorders>
+            <w:shd w:val="clear" w:color="000000" w:fill="A6A6A6"/>
+            <w:vAlign w:val="center"/>
+            <w:hideMark/>
+          </w:tcPr>
+          <w:p>
+            <w:pPr>
+              <w:jc w:val="center"/>
+              <w:rPr>
+                <w:b/>
+                <w:bCs/>
+                <w:sz w:val="16"/>
+                <w:szCs w:val="16"/>
+              </w:rPr>
+            </w:pPr>
+            <w:r>
+              <w:rPr>
+                <w:b/>
+                <w:bCs/>
+                <w:sz w:val="16"/>
+                <w:szCs w:val="16"/>
+              </w:rPr>
+              <w:t>SỐ LƯỢNG</w:t>
+            </w:r>
+          </w:p>
+        </w:tc>
+        <w:tc>
+          <w:tcPr>
+            <w:tcW w:w="1782" w:type="dxa"/>
+            <w:tcBorders>
+              <w:top w:val="single" w:sz="4" w:space="0" w:color="auto"/>
+              <w:left w:val="nil"/>
+              <w:bottom w:val="single" w:sz="4" w:space="0" w:color="auto"/>
+              <w:right w:val="single" w:sz="4" w:space="0" w:color="auto"/>
+            </w:tcBorders>
+            <w:shd w:val="clear" w:color="000000" w:fill="A6A6A6"/>
+            <w:vAlign w:val="center"/>
+            <w:hideMark/>
+          </w:tcPr>
+          <w:p>
+            <w:pPr>
+              <w:jc w:val="center"/>
+              <w:rPr>
+                <w:b/>
+                <w:bCs/>
+                <w:sz w:val="20"/>
+                <w:szCs w:val="20"/>
+              </w:rPr>
+            </w:pPr>
+            <w:r>
+              <w:rPr>
+                <w:b/>
+                <w:bCs/>
+                <w:sz w:val="20"/>
+                <w:szCs w:val="20"/>
+              </w:rPr>
+              <w:t>GIÁ NỘI BỘ</w:t>
+            </w:r>
+          </w:p>
+        </w:tc>
+        <w:tc>
+          <w:tcPr>
+            <w:tcW w:w="2220" w:type="dxa"/>
+            <w:tcBorders>
+              <w:top w:val="single" w:sz="4" w:space="0" w:color="auto"/>
+              <w:left w:val="nil"/>
+              <w:bottom w:val="single" w:sz="4" w:space="0" w:color="auto"/>
+              <w:right w:val="single" w:sz="4" w:space="0" w:color="auto"/>
+            </w:tcBorders>
+            <w:shd w:val="clear" w:color="000000" w:fill="A6A6A6"/>
+            <w:noWrap/>
+            <w:vAlign w:val="center"/>
+            <w:hideMark/>
+          </w:tcPr>
+          <w:p>
+            <w:pPr>
+              <w:jc w:val="center"/>
+              <w:rPr>
+                <w:b/>
+                <w:bCs/>
+                <w:sz w:val="20"/>
+                <w:szCs w:val="20"/>
+              </w:rPr>
+            </w:pPr>
+            <w:r>
+              <w:rPr>
+                <w:b/>
+                <w:bCs/>
+                <w:sz w:val="20"/>
+                <w:szCs w:val="20"/>
+              </w:rPr>
+              <w:t>NGÀY NHẬN</w:t>
+            </w:r>
+          </w:p>
+        </w:tc>
+        <w:tc>
+          <w:tcPr>
+            <w:tcW w:w="1700" w:type="dxa"/>
+            <w:tcBorders>
+              <w:top w:val="single" w:sz="4" w:space="0" w:color="auto"/>
+              <w:left w:val="nil"/>
+              <w:bottom w:val="single" w:sz="4" w:space="0" w:color="auto"/>
+              <w:right w:val="single" w:sz="4" w:space="0" w:color="000000"/>
+            </w:tcBorders>
+            <w:shd w:val="clear" w:color="000000" w:fill="A6A6A6"/>
+            <w:noWrap/>
+            <w:vAlign w:val="center"/>
+            <w:hideMark/>
+          </w:tcPr>
+          <w:p>
+            <w:pPr>
+              <w:jc w:val="center"/>
+              <w:rPr>
+                <w:b/>
+                <w:bCs/>
+                <w:sz w:val="20"/>
+                <w:szCs w:val="20"/>
+              </w:rPr>
+            </w:pPr>
+            <w:r>
+              <w:rPr>
+                <w:b/>
+                <w:bCs/>
+                <w:sz w:val="20"/>
+                <w:szCs w:val="20"/>
+              </w:rPr>
+              <w:t>GHI CHÚ</w:t>
+            </w:r>
+          </w:p>
+        </w:tc>
+      </w:tr>
+      <w:tr>
+        <w:trPr>
+          <w:trHeight w:val="300"/>
+        </w:trPr>
+        <w:tc>
+          <w:tcPr>
+            <w:tcW w:w="557" w:type="dxa"/>
+            <w:tcBorders>
+              <w:top w:val="nil"/>
+              <w:left w:val="single" w:sz="4" w:space="0" w:color="auto"/>
+              <w:bottom w:val="single" w:sz="4" w:space="0" w:color="auto"/>
+              <w:right w:val="single" w:sz="4" w:space="0" w:color="auto"/>
+            </w:tcBorders>
+            <w:shd w:val="clear" w:color="000000" w:fill="BFBFBF"/>
+            <w:noWrap/>
+            <w:vAlign w:val="center"/>
+            <w:hideMark/>
+          </w:tcPr>
+          <w:p>
+            <w:pPr>
+              <w:jc w:val="center"/>
+              <w:rPr>
+                <w:b/>
+                <w:bCs/>
+                <w:sz w:val="20"/>
+                <w:szCs w:val="20"/>
+              </w:rPr>
+            </w:pPr>
+            <w:r>
+              <w:rPr>
+                <w:b/>
+                <w:bCs/>
+                <w:sz w:val="20"/>
+                <w:szCs w:val="20"/>
+              </w:rPr>
+              <w:t>
+                1
+                <w:br/>
+                2
+                <w:br/>
+                3
+                <w:br/>
+                4
+                <w:br/>
+                5
+                <w:br/>
+              </w:t>
+            </w:r>
+          </w:p>
+        </w:tc>
+        <w:tc>
+          <w:tcPr>
+            <w:tcW w:w="3406" w:type="dxa"/>
+            <w:tcBorders>
+              <w:top w:val="single" w:sz="4" w:space="0" w:color="auto"/>
+              <w:left w:val="nil"/>
+              <w:bottom w:val="single" w:sz="4" w:space="0" w:color="auto"/>
+              <w:right w:val="single" w:sz="4" w:space="0" w:color="auto"/>
+            </w:tcBorders>
+            <w:shd w:val="clear" w:color="auto" w:fill="auto"/>
+            <w:vAlign w:val="center"/>
+            <w:hideMark/>
+          </w:tcPr>
+          <w:p>
+            <w:pPr>
+              <w:jc w:val="center"/>
+              <w:rPr>
+                <w:b/>
+                <w:bCs/>
+                <w:sz w:val="22"/>
+              </w:rPr>
+            </w:pPr>
+            <w:r>
+              <w:rPr>
+                <w:b/>
+                <w:bCs/>
+                <w:sz w:val="22"/>
+              </w:rPr>
+              <w:t>
+                Áo trùm xe
+                <w:br/>
+                Bao tay lái
+                <w:br/>
+                Tappi sàn
+                <w:br/>
+                Khăn lau xe
+                <w:br/>
+                Ví da
+                <w:br/>
+              </w:t>
+            </w:r>
+          </w:p>
+        </w:tc>
+        <w:tc>
+          <w:tcPr>
+            <w:tcW w:w="815" w:type="dxa"/>
+            <w:tcBorders>
+              <w:top w:val="nil"/>
+              <w:left w:val="nil"/>
+              <w:bottom w:val="single" w:sz="4" w:space="0" w:color="auto"/>
+              <w:right w:val="single" w:sz="4" w:space="0" w:color="auto"/>
+            </w:tcBorders>
+            <w:shd w:val="clear" w:color="auto" w:fill="auto"/>
+            <w:vAlign w:val="center"/>
+            <w:hideMark/>
+          </w:tcPr>
+          <w:p>
+            <w:pPr>
+              <w:jc w:val="center"/>
+              <w:rPr>
+                <w:b/>
+                <w:bCs/>
+                <w:sz w:val="22"/>
+              </w:rPr>
+            </w:pPr>
+            <w:r>
+              <w:rPr>
+                <w:b/>
+                <w:bCs/>
+                <w:sz w:val="22"/>
+              </w:rPr>
+              <w:t>
+                1
+                <w:br/>
+                1
+                <w:br/>
+                1
+                <w:br/>
+                1
+                <w:br/>
+                1
+                <w:br/>
+              </w:t>
+            </w:r>
+          </w:p>
+        </w:tc>
+        <w:tc>
+          <w:tcPr>
+            <w:tcW w:w="1782" w:type="dxa"/>
+            <w:tcBorders>
+              <w:top w:val="single" w:sz="4" w:space="0" w:color="auto"/>
+              <w:left w:val="nil"/>
+              <w:bottom w:val="single" w:sz="4" w:space="0" w:color="auto"/>
+              <w:right w:val="single" w:sz="4" w:space="0" w:color="auto"/>
+            </w:tcBorders>
+            <w:shd w:val="clear" w:color="auto" w:fill="auto"/>
+            <w:vAlign w:val="center"/>
+            <w:hideMark/>
+          </w:tcPr>
+          <w:p>
+            <w:pPr>
+              <w:jc w:val="center"/>
+              <w:rPr>
+                <w:b/>
+                <w:bCs/>
+                <w:sz w:val="22"/>
+              </w:rPr>
+            </w:pPr>
+            <w:r>
+              <w:rPr>
+                <w:b/>
+                <w:bCs/>
+                <w:sz w:val="22"/>
+              </w:rPr>
+              <w:t> </w:t>
+            </w:r>
+          </w:p>
+        </w:tc>
+        <w:tc>
+          <w:tcPr>
+            <w:tcW w:w="2220" w:type="dxa"/>
+            <w:tcBorders>
+              <w:top w:val="single" w:sz="4" w:space="0" w:color="auto"/>
+              <w:left w:val="nil"/>
+              <w:bottom w:val="single" w:sz="4" w:space="0" w:color="auto"/>
+              <w:right w:val="single" w:sz="4" w:space="0" w:color="auto"/>
+            </w:tcBorders>
+            <w:shd w:val="clear" w:color="auto" w:fill="auto"/>
+            <w:noWrap/>
+            <w:vAlign w:val="bottom"/>
+            <w:hideMark/>
+          </w:tcPr>
+          <w:p>
+            <w:pPr>
+              <w:jc w:val="center"/>
+              <w:rPr>
+                <w:sz w:val="20"/>
+                <w:szCs w:val="20"/>
+              </w:rPr>
+            </w:pPr>
+            <w:r>
+              <w:rPr>
+                <w:sz w:val="20"/>
+                <w:szCs w:val="20"/>
+              </w:rPr>
+              <w:t> </w:t>
+            </w:r>
+          </w:p>
+        </w:tc>
+        <w:tc>
+          <w:tcPr>
+            <w:tcW w:w="1700" w:type="dxa"/>
+            <w:tcBorders>
+              <w:top w:val="single" w:sz="4" w:space="0" w:color="auto"/>
+              <w:left w:val="nil"/>
+              <w:bottom w:val="single" w:sz="4" w:space="0" w:color="auto"/>
+              <w:right w:val="single" w:sz="4" w:space="0" w:color="000000"/>
+            </w:tcBorders>
+            <w:shd w:val="clear" w:color="auto" w:fill="auto"/>
+            <w:noWrap/>
+            <w:vAlign w:val="bottom"/>
+            <w:hideMark/>
+          </w:tcPr>
+          <w:p>
+            <w:pPr>
+              <w:jc w:val="center"/>
+              <w:rPr>
+                <w:sz w:val="20"/>
+                <w:szCs w:val="20"/>
+              </w:rPr>
+            </w:pPr>
+            <w:r>
+              <w:rPr>
+                <w:sz w:val="20"/>
+                <w:szCs w:val="20"/>
+              </w:rPr>
+              <w:t> </w:t>
+            </w:r>
+          </w:p>
+        </w:tc>
+      </w:tr>
+      <w:tr>
+        <w:trPr>
+          <w:trHeight w:val="375"/>
+        </w:trPr>
+        <w:tc>
+          <w:tcPr>
+            <w:tcW w:w="3963" w:type="dxa"/>
+            <w:gridSpan w:val="2"/>
+            <w:tcBorders>
+              <w:top w:val="single" w:sz="4" w:space="0" w:color="auto"/>
+              <w:left w:val="single" w:sz="4" w:space="0" w:color="auto"/>
+              <w:bottom w:val="single" w:sz="4" w:space="0" w:color="auto"/>
+              <w:right w:val="single" w:sz="4" w:space="0" w:color="000000"/>
+            </w:tcBorders>
+            <w:shd w:val="clear" w:color="000000" w:fill="BFBFBF"/>
+            <w:vAlign w:val="center"/>
+            <w:hideMark/>
+          </w:tcPr>
+          <w:p>
+            <w:pPr>
+              <w:jc w:val="center"/>
+              <w:rPr>
+                <w:b/>
+                <w:bCs/>
+                <w:sz w:val="28"/>
+                <w:szCs w:val="28"/>
+              </w:rPr>
+            </w:pPr>
+            <w:r>
+              <w:rPr>
+                <w:b/>
+                <w:bCs/>
+                <w:sz w:val="28"/>
+                <w:szCs w:val="28"/>
+              </w:rPr>
+              <w:t>TỔNG</w:t>
+            </w:r>
+          </w:p>
+        </w:tc>
+        <w:tc>
+          <w:tcPr>
+            <w:tcW w:w="815" w:type="dxa"/>
+            <w:tcBorders>
+              <w:top w:val="nil"/>
+              <w:left w:val="nil"/>
+              <w:bottom w:val="single" w:sz="4" w:space="0" w:color="auto"/>
+              <w:right w:val="single" w:sz="4" w:space="0" w:color="auto"/>
+            </w:tcBorders>
+            <w:shd w:val="clear" w:color="auto" w:fill="auto"/>
+            <w:vAlign w:val="center"/>
+            <w:hideMark/>
+          </w:tcPr>
+          <w:p>
+            <w:pPr>
+              <w:jc w:val="center"/>
+              <w:rPr>
+                <w:b/>
+                <w:bCs/>
+                <w:sz w:val="22"/>
+              </w:rPr>
+            </w:pPr>
+            <w:r>
+              <w:rPr>
+                <w:b/>
+                <w:bCs/>
+                <w:sz w:val="22"/>
+              </w:rPr>
+              <w:t>5</w:t>
+            </w:r>
+          </w:p>
+        </w:tc>
+        <w:tc>
+          <w:tcPr>
+            <w:tcW w:w="1782" w:type="dxa"/>
+            <w:tcBorders>
+              <w:top w:val="single" w:sz="4" w:space="0" w:color="auto"/>
+              <w:left w:val="nil"/>
+              <w:bottom w:val="single" w:sz="4" w:space="0" w:color="auto"/>
+              <w:right w:val="single" w:sz="4" w:space="0" w:color="auto"/>
+            </w:tcBorders>
+            <w:shd w:val="clear" w:color="auto" w:fill="auto"/>
+            <w:vAlign w:val="center"/>
+            <w:hideMark/>
+          </w:tcPr>
+          <w:p>
+            <w:pPr>
+              <w:jc w:val="center"/>
+              <w:rPr>
+                <w:b/>
+                <w:bCs/>
+                <w:sz w:val="22"/>
+              </w:rPr>
+            </w:pPr>
+            <w:r>
+              <w:rPr>
+                <w:b/>
+                <w:bCs/>
+                <w:sz w:val="22"/>
+              </w:rPr>
+              <w:t> </w:t>
+            </w:r>
+          </w:p>
+        </w:tc>
+        <w:tc>
+          <w:tcPr>
+            <w:tcW w:w="2220" w:type="dxa"/>
+            <w:tcBorders>
+              <w:top w:val="single" w:sz="4" w:space="0" w:color="auto"/>
+              <w:left w:val="nil"/>
+              <w:bottom w:val="single" w:sz="4" w:space="0" w:color="auto"/>
+              <w:right w:val="single" w:sz="4" w:space="0" w:color="auto"/>
+            </w:tcBorders>
+            <w:shd w:val="clear" w:color="auto" w:fill="auto"/>
+            <w:noWrap/>
+            <w:vAlign w:val="bottom"/>
+            <w:hideMark/>
+          </w:tcPr>
+          <w:p>
+            <w:pPr>
+              <w:jc w:val="center"/>
+              <w:rPr>
+                <w:sz w:val="20"/>
+                <w:szCs w:val="20"/>
+              </w:rPr>
+            </w:pPr>
+            <w:r>
+              <w:rPr>
+                <w:sz w:val="20"/>
+                <w:szCs w:val="20"/>
+              </w:rPr>
+              <w:t> </w:t>
+            </w:r>
+          </w:p>
+        </w:tc>
+        <w:tc>
+          <w:tcPr>
+            <w:tcW w:w="1700" w:type="dxa"/>
+            <w:tcBorders>
+              <w:top w:val="single" w:sz="4" w:space="0" w:color="auto"/>
+              <w:left w:val="nil"/>
+              <w:bottom w:val="single" w:sz="4" w:space="0" w:color="auto"/>
+              <w:right w:val="single" w:sz="4" w:space="0" w:color="000000"/>
+            </w:tcBorders>
+            <w:shd w:val="clear" w:color="auto" w:fill="auto"/>
+            <w:noWrap/>
+            <w:vAlign w:val="bottom"/>
+            <w:hideMark/>
+          </w:tcPr>
+          <w:p>
+            <w:pPr>
+              <w:jc w:val="center"/>
+              <w:rPr>
+                <w:sz w:val="20"/>
+                <w:szCs w:val="20"/>
+              </w:rPr>
+            </w:pPr>
+            <w:r>
+              <w:rPr>
+                <w:sz w:val="20"/>
+                <w:szCs w:val="20"/>
+              </w:rPr>
+              <w:t> </w:t>
+            </w:r>
+          </w:p>
+        </w:tc>
+      </w:tr>
+    </w:tbl>
+    <w:p>
+      <w:pPr>
+        <w:jc w:val="right"/>
+        <w:rPr>
+          <w:bCs/>
+          <w:iCs/>
+          <w:sz w:val="22"/>
+        </w:rPr>
+      </w:pPr>
+      <w:r>
+        <w:t xml:space="preserve">Long Xuyên, </w:t>
+      </w:r>
+      <w:r>
+        <w:rPr>
+          <w:bCs/>
+          <w:iCs/>
+          <w:sz w:val="22"/>
+        </w:rPr>
+        <w:t xml:space="preserve">Ngày </w:t>
+      </w:r>
+      <w:r>
+        <w:rPr>
+          <w:bCs/>
+          <w:iCs/>
+          <w:sz w:val="22"/>
+        </w:rPr>
+        <w:t>10</w:t>
+      </w:r>
+      <w:r>
+        <w:rPr>
+          <w:bCs/>
+          <w:iCs/>
+          <w:sz w:val="22"/>
+        </w:rPr>
+        <w:t xml:space="preserve"> </w:t>
+      </w:r>
+      <w:r>
+        <w:rPr>
+          <w:bCs/>
+          <w:iCs/>
+          <w:sz w:val="22"/>
+        </w:rPr>
+        <w:t xml:space="preserve"> tháng</w:t>
+      </w:r>
+      <w:proofErr w:type="gramEnd"/>
+      <w:r>
+        <w:rPr>
+          <w:bCs/>
+          <w:iCs/>
+          <w:sz w:val="22"/>
+        </w:rPr>
+        <w:t xml:space="preserve"> </w:t>
+      </w:r>
+      <w:r>
+        <w:rPr>
+          <w:bCs/>
+          <w:iCs/>
+          <w:sz w:val="22"/>
+        </w:rPr>
+        <w:t xml:space="preserve"> </w:t>
+      </w:r>
+      <w:r>
+        <w:rPr>
+          <w:bCs/>
+          <w:iCs/>
+          <w:sz w:val="22"/>
+        </w:rPr>
+        <w:t>08</w:t>
+      </w:r>
+      <w:r>
+        <w:rPr>
+          <w:bCs/>
+          <w:iCs/>
+          <w:sz w:val="22"/>
+        </w:rPr>
+        <w:t xml:space="preserve"> </w:t>
+      </w:r>
+      <w:r>
+        <w:rPr>
+          <w:bCs/>
+          <w:iCs/>
+          <w:sz w:val="22"/>
+        </w:rPr>
+        <w:t xml:space="preserve"> năm</w:t>
+      </w:r>
+      <w:r>
+        <w:rPr>
+          <w:bCs/>
+          <w:iCs/>
+          <w:sz w:val="22"/>
+        </w:rPr>
+        <w:t xml:space="preserve"> </w:t>
+      </w:r>
+      <w:r>
+        <w:rPr>
+          <w:bCs/>
+          <w:iCs/>
+          <w:sz w:val="22"/>
+        </w:rPr>
+        <w:t xml:space="preserve"> </w:t>
+      </w:r>
+      <w:r>
+        <w:rPr>
+          <w:bCs/>
+          <w:iCs/>
+          <w:sz w:val="22"/>
+        </w:rPr>
+        <w:t>2023</w:t>
+      </w:r>
+    </w:p>
+    <w:tbl>
+      <w:tblPr>
+        <w:tblW w:w="10915" w:type="dxa"/>
+        <w:tblLook w:val="04A0" w:firstRow="1" w:lastRow="0" w:firstColumn="1" w:lastColumn="0" w:noHBand="0" w:noVBand="1"/>
+      </w:tblPr>
+      <w:tblGrid>
+        <w:gridCol w:w="2127"/>
+        <w:gridCol w:w="2268"/>
+        <w:gridCol w:w="1896"/>
+        <w:gridCol w:w="2236"/>
+        <w:gridCol w:w="2388"/>
+      </w:tblGrid>
+      <w:tr>
+        <w:trPr>
+          <w:trHeight w:val="255"/>
+        </w:trPr>
+        <w:tc>
+          <w:tcPr>
+            <w:tcW w:w="2127" w:type="dxa"/>
+            <w:tcBorders>
+              <w:top w:val="nil"/>
+              <w:left w:val="nil"/>
+              <w:bottom w:val="nil"/>
+              <w:right w:val="nil"/>
+            </w:tcBorders>
+            <w:shd w:val="clear" w:color="auto" w:fill="auto"/>
+            <w:noWrap/>
+            <w:vAlign w:val="center"/>
+            <w:hideMark/>
+          </w:tcPr>
+          <w:p>
+            <w:pPr>
+              <w:jc w:val="center"/>
+              <w:rPr>
+                <w:b/>
+                <w:bCs/>
+                <w:sz w:val="22"/>
+              </w:rPr>
+            </w:pPr>
+            <w:r>
+              <w:rPr>
+                <w:b/>
+                <w:bCs/>
+                <w:sz w:val="22"/>
+              </w:rPr>
+              <w:t>Người Đề Nghị</w:t>
+            </w:r>
+          </w:p>
+        </w:tc>
+        <w:tc>
+          <w:tcPr>
+            <w:tcW w:w="2268" w:type="dxa"/>
+            <w:tcBorders>
+              <w:top w:val="nil"/>
+              <w:left w:val="nil"/>
+              <w:bottom w:val="nil"/>
+              <w:right w:val="nil"/>
+            </w:tcBorders>
+            <w:shd w:val="clear" w:color="auto" w:fill="auto"/>
+            <w:noWrap/>
+            <w:vAlign w:val="center"/>
+            <w:hideMark/>
+          </w:tcPr>
+          <w:p>
+            <w:pPr>
+              <w:ind w:firstLineChars="100" w:firstLine="221"/>
+              <w:rPr>
+                <w:b/>
+                <w:bCs/>
+                <w:sz w:val="22"/>
+              </w:rPr>
+            </w:pPr>
+            <w:r>
+              <w:rPr>
+                <w:b/>
+                <w:bCs/>
+                <w:sz w:val="22"/>
+              </w:rPr>
+              <w:t>TP Kinh Doanh</w:t>
+            </w:r>
+          </w:p>
+        </w:tc>
+        <w:tc>
+          <w:tcPr>
+            <w:tcW w:w="1896" w:type="dxa"/>
+            <w:tcBorders>
+              <w:top w:val="nil"/>
+              <w:left w:val="nil"/>
+              <w:bottom w:val="nil"/>
+              <w:right w:val="nil"/>
+            </w:tcBorders>
+            <w:shd w:val="clear" w:color="auto" w:fill="auto"/>
+            <w:noWrap/>
+            <w:vAlign w:val="center"/>
+            <w:hideMark/>
+          </w:tcPr>
+          <w:p>
+            <w:pPr>
+              <w:jc w:val="center"/>
+              <w:rPr>
+                <w:b/>
+                <w:bCs/>
+                <w:sz w:val="22"/>
+              </w:rPr>
+            </w:pPr>
+            <w:r>
+              <w:rPr>
+                <w:b/>
+                <w:bCs/>
+                <w:sz w:val="22"/>
+              </w:rPr>
+              <w:t>Kế Toán KD</w:t>
+            </w:r>
+          </w:p>
+        </w:tc>
+        <w:tc>
+          <w:tcPr>
+            <w:tcW w:w="2236" w:type="dxa"/>
+            <w:tcBorders>
+              <w:top w:val="nil"/>
+              <w:left w:val="nil"/>
+              <w:bottom w:val="nil"/>
+              <w:right w:val="nil"/>
+            </w:tcBorders>
+            <w:shd w:val="clear" w:color="auto" w:fill="auto"/>
+            <w:noWrap/>
+            <w:vAlign w:val="center"/>
+            <w:hideMark/>
+          </w:tcPr>
+          <w:p>
+            <w:pPr>
+              <w:rPr>
+                <w:b/>
+                <w:bCs/>
+                <w:sz w:val="22"/>
+              </w:rPr>
+            </w:pPr>
+            <w:r>
+              <w:rPr>
+                <w:b/>
+                <w:bCs/>
+                <w:sz w:val="22"/>
+              </w:rPr>
+              <w:t>Kế Toán Dịch Vụ</w:t>
+            </w:r>
+          </w:p>
+        </w:tc>
+        <w:tc>
+          <w:tcPr>
+            <w:tcW w:w="2388" w:type="dxa"/>
+            <w:tcBorders>
+              <w:top w:val="nil"/>
+              <w:left w:val="nil"/>
+              <w:bottom w:val="nil"/>
+              <w:right w:val="nil"/>
+            </w:tcBorders>
+            <w:shd w:val="clear" w:color="auto" w:fill="auto"/>
+            <w:noWrap/>
+            <w:vAlign w:val="center"/>
+            <w:hideMark/>
+          </w:tcPr>
+          <w:p>
+            <w:pPr>
+              <w:jc w:val="right"/>
+              <w:rPr>
+                <w:b/>
+                <w:bCs/>
+                <w:sz w:val="22"/>
+              </w:rPr>
+            </w:pPr>
+            <w:r>
+              <w:rPr>
+                <w:b/>
+                <w:bCs/>
+                <w:sz w:val="22"/>
+              </w:rPr>
+              <w:t>Nhân Viên Nhận</w:t>
+            </w:r>
+          </w:p>
+        </w:tc>
+      </w:tr>
+    </w:tbl>
+    <w:p>
+      <w:pPr>
+        <w:rPr>
+          <w:b/>
+          <w:bCs/>
+        </w:rPr>
+      </w:pPr>
+    </w:p>
+    <w:p>
+      <w:pPr>
+        <w:rPr>
+          <w:b/>
+        </w:rPr>
+      </w:pPr>
+    </w:p>
+    <w:p>
+      <w:pPr>
+        <w:rPr>
+          <w:b/>
+        </w:rPr>
+      </w:pPr>
+    </w:p>
+    <w:p>
+      <w:pPr>
+        <w:rPr>
+          <w:i/>
+          <w:iCs/>
+          <w:sz w:val="22"/>
+        </w:rPr>
+      </w:pPr>
+      <w:r>
+        <w:rPr>
+          <w:b/>
+        </w:rPr>
+        <w:t>LÊ BÁ PHƯỚC</w:t>
+      </w:r>
+    </w:p>
+    <w:p>
+      <w:pPr>
+        <w:tabs>
+          <w:tab w:val="left" w:leader="dot" w:pos="10944"/>
+        </w:tabs>
+        <w:jc w:val="center"/>
+        <w:rPr>
+          <w:rFonts w:ascii="TCM Pro" w:hAnsi="TCM Pro"/>
+          <w:i/>
+          <w:sz w:val="18"/>
+          <w:lang w:val="es-MX"/>
+        </w:rPr>
+      </w:pPr>
+    </w:p>
     <w:sectPr>
-      <w:headerReference w:type="default" r:id="rId8"/>
+      <w:headerReference w:type="default" r:id="rId9"/>
       <w:pgSz w:w="12240" w:h="15840"/>
       <w:pgMar w:top="1134" w:right="357" w:bottom="284" w:left="539" w:header="720" w:footer="720" w:gutter="0"/>
       <w:cols w:space="720"/>
@@ -6602,7 +8011,7 @@
 </file>
 
 <file path=word/endnotes.xml><?xml version="1.0" encoding="utf-8"?>
-<w:endnotes xmlns:wpc="http://schemas.microsoft.com/office/word/2010/wordprocessingCanvas" xmlns:cx="http://schemas.microsoft.com/office/drawing/2014/chartex" xmlns:cx1="http://schemas.microsoft.com/office/drawing/2015/9/8/chartex" xmlns:cx2="http://schemas.microsoft.com/office/drawing/2015/10/21/chartex" xmlns:cx3="http://schemas.microsoft.com/office/drawing/2016/5/9/chartex" xmlns:cx4="http://schemas.microsoft.com/office/drawing/2016/5/10/chartex" xmlns:cx5="http://schemas.microsoft.com/office/drawing/2016/5/11/chartex" xmlns:cx6="http://schemas.microsoft.com/office/drawing/2016/5/12/chartex" xmlns:cx7="http://schemas.microsoft.com/office/drawing/2016/5/13/chartex" xmlns:cx8="http://schemas.microsoft.com/office/drawing/2016/5/14/chartex" xmlns:mc="http://schemas.openxmlformats.org/markup-compatibility/2006" xmlns:aink="http://schemas.microsoft.com/office/drawing/2016/ink" xmlns:am3d="http://schemas.microsoft.com/office/drawing/2017/model3d" xmlns:o="urn:schemas-microsoft-com:office:office" xmlns:r="http://schemas.openxmlformats.org/officeDocument/2006/relationships" xmlns:m="http://schemas.openxmlformats.org/officeDocument/2006/math" xmlns:v="urn:schemas-microsoft-com:vml" xmlns:wp14="http://schemas.microsoft.com/office/word/2010/wordprocessingDrawing" xmlns:wp="http://schemas.openxmlformats.org/drawingml/2006/wordprocessingDrawing" xmlns:w10="urn:schemas-microsoft-com:office:word" xmlns:w="http://schemas.openxmlformats.org/wordprocessingml/2006/main" xmlns:w14="http://schemas.microsoft.com/office/word/2010/wordml" xmlns:w15="http://schemas.microsoft.com/office/word/2012/wordml" xmlns:w16cex="http://schemas.microsoft.com/office/word/2018/wordml/cex" xmlns:w16cid="http://schemas.microsoft.com/office/word/2016/wordml/cid" xmlns:w16="http://schemas.microsoft.com/office/word/2018/wordml" xmlns:w16sdtdh="http://schemas.microsoft.com/office/word/2020/wordml/sdtdatahash" xmlns:w16se="http://schemas.microsoft.com/office/word/2015/wordml/symex" xmlns:wpg="http://schemas.microsoft.com/office/word/2010/wordprocessingGroup" xmlns:wpi="http://schemas.microsoft.com/office/word/2010/wordprocessingInk" xmlns:wne="http://schemas.microsoft.com/office/word/2006/wordml" xmlns:wps="http://schemas.microsoft.com/office/word/2010/wordprocessingShape" mc:Ignorable="w14 w15 w16se w16cid w16 w16cex w16sdtdh wp14">
+<w:endnotes xmlns:wpc="http://schemas.microsoft.com/office/word/2010/wordprocessingCanvas" xmlns:mc="http://schemas.openxmlformats.org/markup-compatibility/2006" xmlns:o="urn:schemas-microsoft-com:office:office" xmlns:r="http://schemas.openxmlformats.org/officeDocument/2006/relationships" xmlns:m="http://schemas.openxmlformats.org/officeDocument/2006/math" xmlns:v="urn:schemas-microsoft-com:vml" xmlns:wp14="http://schemas.microsoft.com/office/word/2010/wordprocessingDrawing" xmlns:wp="http://schemas.openxmlformats.org/drawingml/2006/wordprocessingDrawing" xmlns:w10="urn:schemas-microsoft-com:office:word" xmlns:w="http://schemas.openxmlformats.org/wordprocessingml/2006/main" xmlns:w14="http://schemas.microsoft.com/office/word/2010/wordml" xmlns:wpg="http://schemas.microsoft.com/office/word/2010/wordprocessingGroup" xmlns:wpi="http://schemas.microsoft.com/office/word/2010/wordprocessingInk" xmlns:wne="http://schemas.microsoft.com/office/word/2006/wordml" xmlns:wps="http://schemas.microsoft.com/office/word/2010/wordprocessingShape" mc:Ignorable="w14 wp14">
   <w:endnote w:type="separator" w:id="-1">
     <w:p>
       <w:r>
@@ -6621,7 +8030,7 @@
 </file>
 
 <file path=word/footnotes.xml><?xml version="1.0" encoding="utf-8"?>
-<w:footnotes xmlns:wpc="http://schemas.microsoft.com/office/word/2010/wordprocessingCanvas" xmlns:cx="http://schemas.microsoft.com/office/drawing/2014/chartex" xmlns:cx1="http://schemas.microsoft.com/office/drawing/2015/9/8/chartex" xmlns:cx2="http://schemas.microsoft.com/office/drawing/2015/10/21/chartex" xmlns:cx3="http://schemas.microsoft.com/office/drawing/2016/5/9/chartex" xmlns:cx4="http://schemas.microsoft.com/office/drawing/2016/5/10/chartex" xmlns:cx5="http://schemas.microsoft.com/office/drawing/2016/5/11/chartex" xmlns:cx6="http://schemas.microsoft.com/office/drawing/2016/5/12/chartex" xmlns:cx7="http://schemas.microsoft.com/office/drawing/2016/5/13/chartex" xmlns:cx8="http://schemas.microsoft.com/office/drawing/2016/5/14/chartex" xmlns:mc="http://schemas.openxmlformats.org/markup-compatibility/2006" xmlns:aink="http://schemas.microsoft.com/office/drawing/2016/ink" xmlns:am3d="http://schemas.microsoft.com/office/drawing/2017/model3d" xmlns:o="urn:schemas-microsoft-com:office:office" xmlns:r="http://schemas.openxmlformats.org/officeDocument/2006/relationships" xmlns:m="http://schemas.openxmlformats.org/officeDocument/2006/math" xmlns:v="urn:schemas-microsoft-com:vml" xmlns:wp14="http://schemas.microsoft.com/office/word/2010/wordprocessingDrawing" xmlns:wp="http://schemas.openxmlformats.org/drawingml/2006/wordprocessingDrawing" xmlns:w10="urn:schemas-microsoft-com:office:word" xmlns:w="http://schemas.openxmlformats.org/wordprocessingml/2006/main" xmlns:w14="http://schemas.microsoft.com/office/word/2010/wordml" xmlns:w15="http://schemas.microsoft.com/office/word/2012/wordml" xmlns:w16cex="http://schemas.microsoft.com/office/word/2018/wordml/cex" xmlns:w16cid="http://schemas.microsoft.com/office/word/2016/wordml/cid" xmlns:w16="http://schemas.microsoft.com/office/word/2018/wordml" xmlns:w16sdtdh="http://schemas.microsoft.com/office/word/2020/wordml/sdtdatahash" xmlns:w16se="http://schemas.microsoft.com/office/word/2015/wordml/symex" xmlns:wpg="http://schemas.microsoft.com/office/word/2010/wordprocessingGroup" xmlns:wpi="http://schemas.microsoft.com/office/word/2010/wordprocessingInk" xmlns:wne="http://schemas.microsoft.com/office/word/2006/wordml" xmlns:wps="http://schemas.microsoft.com/office/word/2010/wordprocessingShape" mc:Ignorable="w14 w15 w16se w16cid w16 w16cex w16sdtdh wp14">
+<w:footnotes xmlns:wpc="http://schemas.microsoft.com/office/word/2010/wordprocessingCanvas" xmlns:mc="http://schemas.openxmlformats.org/markup-compatibility/2006" xmlns:o="urn:schemas-microsoft-com:office:office" xmlns:r="http://schemas.openxmlformats.org/officeDocument/2006/relationships" xmlns:m="http://schemas.openxmlformats.org/officeDocument/2006/math" xmlns:v="urn:schemas-microsoft-com:vml" xmlns:wp14="http://schemas.microsoft.com/office/word/2010/wordprocessingDrawing" xmlns:wp="http://schemas.openxmlformats.org/drawingml/2006/wordprocessingDrawing" xmlns:w10="urn:schemas-microsoft-com:office:word" xmlns:w="http://schemas.openxmlformats.org/wordprocessingml/2006/main" xmlns:w14="http://schemas.microsoft.com/office/word/2010/wordml" xmlns:wpg="http://schemas.microsoft.com/office/word/2010/wordprocessingGroup" xmlns:wpi="http://schemas.microsoft.com/office/word/2010/wordprocessingInk" xmlns:wne="http://schemas.microsoft.com/office/word/2006/wordml" xmlns:wps="http://schemas.microsoft.com/office/word/2010/wordprocessingShape" mc:Ignorable="w14 wp14">
   <w:footnote w:type="separator" w:id="-1">
     <w:p>
       <w:r>
@@ -6640,7 +8049,7 @@
 </file>
 
 <file path=word/header1.xml><?xml version="1.0" encoding="utf-8"?>
-<w:hdr xmlns:wpc="http://schemas.microsoft.com/office/word/2010/wordprocessingCanvas" xmlns:cx="http://schemas.microsoft.com/office/drawing/2014/chartex" xmlns:cx1="http://schemas.microsoft.com/office/drawing/2015/9/8/chartex" xmlns:cx2="http://schemas.microsoft.com/office/drawing/2015/10/21/chartex" xmlns:cx3="http://schemas.microsoft.com/office/drawing/2016/5/9/chartex" xmlns:cx4="http://schemas.microsoft.com/office/drawing/2016/5/10/chartex" xmlns:cx5="http://schemas.microsoft.com/office/drawing/2016/5/11/chartex" xmlns:cx6="http://schemas.microsoft.com/office/drawing/2016/5/12/chartex" xmlns:cx7="http://schemas.microsoft.com/office/drawing/2016/5/13/chartex" xmlns:cx8="http://schemas.microsoft.com/office/drawing/2016/5/14/chartex" xmlns:mc="http://schemas.openxmlformats.org/markup-compatibility/2006" xmlns:aink="http://schemas.microsoft.com/office/drawing/2016/ink" xmlns:am3d="http://schemas.microsoft.com/office/drawing/2017/model3d" xmlns:o="urn:schemas-microsoft-com:office:office" xmlns:r="http://schemas.openxmlformats.org/officeDocument/2006/relationships" xmlns:m="http://schemas.openxmlformats.org/officeDocument/2006/math" xmlns:v="urn:schemas-microsoft-com:vml" xmlns:wp14="http://schemas.microsoft.com/office/word/2010/wordprocessingDrawing" xmlns:wp="http://schemas.openxmlformats.org/drawingml/2006/wordprocessingDrawing" xmlns:w10="urn:schemas-microsoft-com:office:word" xmlns:w="http://schemas.openxmlformats.org/wordprocessingml/2006/main" xmlns:w14="http://schemas.microsoft.com/office/word/2010/wordml" xmlns:w15="http://schemas.microsoft.com/office/word/2012/wordml" xmlns:w16cex="http://schemas.microsoft.com/office/word/2018/wordml/cex" xmlns:w16cid="http://schemas.microsoft.com/office/word/2016/wordml/cid" xmlns:w16="http://schemas.microsoft.com/office/word/2018/wordml" xmlns:w16sdtdh="http://schemas.microsoft.com/office/word/2020/wordml/sdtdatahash" xmlns:w16se="http://schemas.microsoft.com/office/word/2015/wordml/symex" xmlns:wpg="http://schemas.microsoft.com/office/word/2010/wordprocessingGroup" xmlns:wpi="http://schemas.microsoft.com/office/word/2010/wordprocessingInk" xmlns:wne="http://schemas.microsoft.com/office/word/2006/wordml" xmlns:wps="http://schemas.microsoft.com/office/word/2010/wordprocessingShape" mc:Ignorable="w14 w15 w16se w16cid w16 w16cex w16sdtdh wp14">
+<w:hdr xmlns:wpc="http://schemas.microsoft.com/office/word/2010/wordprocessingCanvas" xmlns:mc="http://schemas.openxmlformats.org/markup-compatibility/2006" xmlns:o="urn:schemas-microsoft-com:office:office" xmlns:r="http://schemas.openxmlformats.org/officeDocument/2006/relationships" xmlns:m="http://schemas.openxmlformats.org/officeDocument/2006/math" xmlns:v="urn:schemas-microsoft-com:vml" xmlns:wp14="http://schemas.microsoft.com/office/word/2010/wordprocessingDrawing" xmlns:wp="http://schemas.openxmlformats.org/drawingml/2006/wordprocessingDrawing" xmlns:w10="urn:schemas-microsoft-com:office:word" xmlns:w="http://schemas.openxmlformats.org/wordprocessingml/2006/main" xmlns:w14="http://schemas.microsoft.com/office/word/2010/wordml" xmlns:wpg="http://schemas.microsoft.com/office/word/2010/wordprocessingGroup" xmlns:wpi="http://schemas.microsoft.com/office/word/2010/wordprocessingInk" xmlns:wne="http://schemas.microsoft.com/office/word/2006/wordml" xmlns:wps="http://schemas.microsoft.com/office/word/2010/wordprocessingShape" mc:Ignorable="w14 wp14">
   <w:p>
     <w:pPr>
       <w:pStyle w:val="Header"/>
@@ -6731,8 +8140,8 @@
 </file>
 
 <file path=word/numbering.xml><?xml version="1.0" encoding="utf-8"?>
-<w:numbering xmlns:wpc="http://schemas.microsoft.com/office/word/2010/wordprocessingCanvas" xmlns:cx="http://schemas.microsoft.com/office/drawing/2014/chartex" xmlns:cx1="http://schemas.microsoft.com/office/drawing/2015/9/8/chartex" xmlns:cx2="http://schemas.microsoft.com/office/drawing/2015/10/21/chartex" xmlns:cx3="http://schemas.microsoft.com/office/drawing/2016/5/9/chartex" xmlns:cx4="http://schemas.microsoft.com/office/drawing/2016/5/10/chartex" xmlns:cx5="http://schemas.microsoft.com/office/drawing/2016/5/11/chartex" xmlns:cx6="http://schemas.microsoft.com/office/drawing/2016/5/12/chartex" xmlns:cx7="http://schemas.microsoft.com/office/drawing/2016/5/13/chartex" xmlns:cx8="http://schemas.microsoft.com/office/drawing/2016/5/14/chartex" xmlns:mc="http://schemas.openxmlformats.org/markup-compatibility/2006" xmlns:aink="http://schemas.microsoft.com/office/drawing/2016/ink" xmlns:am3d="http://schemas.microsoft.com/office/drawing/2017/model3d" xmlns:o="urn:schemas-microsoft-com:office:office" xmlns:r="http://schemas.openxmlformats.org/officeDocument/2006/relationships" xmlns:m="http://schemas.openxmlformats.org/officeDocument/2006/math" xmlns:v="urn:schemas-microsoft-com:vml" xmlns:wp14="http://schemas.microsoft.com/office/word/2010/wordprocessingDrawing" xmlns:wp="http://schemas.openxmlformats.org/drawingml/2006/wordprocessingDrawing" xmlns:w10="urn:schemas-microsoft-com:office:word" xmlns:w="http://schemas.openxmlformats.org/wordprocessingml/2006/main" xmlns:w14="http://schemas.microsoft.com/office/word/2010/wordml" xmlns:w15="http://schemas.microsoft.com/office/word/2012/wordml" xmlns:w16cex="http://schemas.microsoft.com/office/word/2018/wordml/cex" xmlns:w16cid="http://schemas.microsoft.com/office/word/2016/wordml/cid" xmlns:w16="http://schemas.microsoft.com/office/word/2018/wordml" xmlns:w16sdtdh="http://schemas.microsoft.com/office/word/2020/wordml/sdtdatahash" xmlns:w16se="http://schemas.microsoft.com/office/word/2015/wordml/symex" xmlns:wpg="http://schemas.microsoft.com/office/word/2010/wordprocessingGroup" xmlns:wpi="http://schemas.microsoft.com/office/word/2010/wordprocessingInk" xmlns:wne="http://schemas.microsoft.com/office/word/2006/wordml" xmlns:wps="http://schemas.microsoft.com/office/word/2010/wordprocessingShape" mc:Ignorable="w14 w15 w16se w16cid w16 w16cex w16sdtdh wp14">
-  <w:abstractNum w:abstractNumId="0" w15:restartNumberingAfterBreak="0">
+<w:numbering xmlns:wpc="http://schemas.microsoft.com/office/word/2010/wordprocessingCanvas" xmlns:mc="http://schemas.openxmlformats.org/markup-compatibility/2006" xmlns:o="urn:schemas-microsoft-com:office:office" xmlns:r="http://schemas.openxmlformats.org/officeDocument/2006/relationships" xmlns:m="http://schemas.openxmlformats.org/officeDocument/2006/math" xmlns:v="urn:schemas-microsoft-com:vml" xmlns:wp14="http://schemas.microsoft.com/office/word/2010/wordprocessingDrawing" xmlns:wp="http://schemas.openxmlformats.org/drawingml/2006/wordprocessingDrawing" xmlns:w10="urn:schemas-microsoft-com:office:word" xmlns:w="http://schemas.openxmlformats.org/wordprocessingml/2006/main" xmlns:w14="http://schemas.microsoft.com/office/word/2010/wordml" xmlns:wpg="http://schemas.microsoft.com/office/word/2010/wordprocessingGroup" xmlns:wpi="http://schemas.microsoft.com/office/word/2010/wordprocessingInk" xmlns:wne="http://schemas.microsoft.com/office/word/2006/wordml" xmlns:wps="http://schemas.microsoft.com/office/word/2010/wordprocessingShape" mc:Ignorable="w14 wp14">
+  <w:abstractNum w:abstractNumId="0">
     <w:nsid w:val="03D105E3"/>
     <w:multiLevelType w:val="hybridMultilevel"/>
     <w:tmpl w:val="F4AC164C"/>
@@ -6872,7 +8281,7 @@
       </w:rPr>
     </w:lvl>
   </w:abstractNum>
-  <w:abstractNum w:abstractNumId="1" w15:restartNumberingAfterBreak="0">
+  <w:abstractNum w:abstractNumId="1">
     <w:nsid w:val="04AC5AFC"/>
     <w:multiLevelType w:val="hybridMultilevel"/>
     <w:tmpl w:val="50706B32"/>
@@ -6985,7 +8394,7 @@
       </w:rPr>
     </w:lvl>
   </w:abstractNum>
-  <w:abstractNum w:abstractNumId="2" w15:restartNumberingAfterBreak="0">
+  <w:abstractNum w:abstractNumId="2">
     <w:nsid w:val="1CE94D73"/>
     <w:multiLevelType w:val="hybridMultilevel"/>
     <w:tmpl w:val="2DB49EBA"/>
@@ -7097,7 +8506,7 @@
       </w:rPr>
     </w:lvl>
   </w:abstractNum>
-  <w:abstractNum w:abstractNumId="3" w15:restartNumberingAfterBreak="0">
+  <w:abstractNum w:abstractNumId="3">
     <w:nsid w:val="253930E9"/>
     <w:multiLevelType w:val="hybridMultilevel"/>
     <w:tmpl w:val="D5E2B6A4"/>
@@ -7186,7 +8595,7 @@
       </w:pPr>
     </w:lvl>
   </w:abstractNum>
-  <w:abstractNum w:abstractNumId="4" w15:restartNumberingAfterBreak="0">
+  <w:abstractNum w:abstractNumId="4">
     <w:nsid w:val="2C612FB9"/>
     <w:multiLevelType w:val="hybridMultilevel"/>
     <w:tmpl w:val="BAA62664"/>
@@ -7299,7 +8708,7 @@
       </w:rPr>
     </w:lvl>
   </w:abstractNum>
-  <w:abstractNum w:abstractNumId="5" w15:restartNumberingAfterBreak="0">
+  <w:abstractNum w:abstractNumId="5">
     <w:nsid w:val="321763C0"/>
     <w:multiLevelType w:val="hybridMultilevel"/>
     <w:tmpl w:val="1A3CD32C"/>
@@ -7385,7 +8794,7 @@
       </w:pPr>
     </w:lvl>
   </w:abstractNum>
-  <w:abstractNum w:abstractNumId="6" w15:restartNumberingAfterBreak="0">
+  <w:abstractNum w:abstractNumId="6">
     <w:nsid w:val="4F1A54B2"/>
     <w:multiLevelType w:val="hybridMultilevel"/>
     <w:tmpl w:val="72860992"/>
@@ -7474,7 +8883,7 @@
       </w:pPr>
     </w:lvl>
   </w:abstractNum>
-  <w:abstractNum w:abstractNumId="7" w15:restartNumberingAfterBreak="0">
+  <w:abstractNum w:abstractNumId="7">
     <w:nsid w:val="6F305EBA"/>
     <w:multiLevelType w:val="hybridMultilevel"/>
     <w:tmpl w:val="CEECE8BC"/>
@@ -7586,35 +8995,35 @@
       </w:rPr>
     </w:lvl>
   </w:abstractNum>
-  <w:num w:numId="1" w16cid:durableId="1912151036">
+  <w:num w:numId="1">
     <w:abstractNumId w:val="0"/>
   </w:num>
-  <w:num w:numId="2" w16cid:durableId="1363481920">
+  <w:num w:numId="2">
     <w:abstractNumId w:val="5"/>
   </w:num>
-  <w:num w:numId="3" w16cid:durableId="1985499690">
+  <w:num w:numId="3">
     <w:abstractNumId w:val="2"/>
   </w:num>
-  <w:num w:numId="4" w16cid:durableId="1466924622">
+  <w:num w:numId="4">
     <w:abstractNumId w:val="1"/>
   </w:num>
-  <w:num w:numId="5" w16cid:durableId="1154839450">
+  <w:num w:numId="5">
     <w:abstractNumId w:val="7"/>
   </w:num>
-  <w:num w:numId="6" w16cid:durableId="115681956">
+  <w:num w:numId="6">
     <w:abstractNumId w:val="3"/>
   </w:num>
-  <w:num w:numId="7" w16cid:durableId="153570065">
+  <w:num w:numId="7">
     <w:abstractNumId w:val="6"/>
   </w:num>
-  <w:num w:numId="8" w16cid:durableId="1203054766">
+  <w:num w:numId="8">
     <w:abstractNumId w:val="4"/>
   </w:num>
 </w:numbering>
 </file>
 
 <file path=word/styles.xml><?xml version="1.0" encoding="utf-8"?>
-<w:styles xmlns:mc="http://schemas.openxmlformats.org/markup-compatibility/2006" xmlns:r="http://schemas.openxmlformats.org/officeDocument/2006/relationships" xmlns:w="http://schemas.openxmlformats.org/wordprocessingml/2006/main" xmlns:w14="http://schemas.microsoft.com/office/word/2010/wordml" xmlns:w15="http://schemas.microsoft.com/office/word/2012/wordml" xmlns:w16cex="http://schemas.microsoft.com/office/word/2018/wordml/cex" xmlns:w16cid="http://schemas.microsoft.com/office/word/2016/wordml/cid" xmlns:w16="http://schemas.microsoft.com/office/word/2018/wordml" xmlns:w16sdtdh="http://schemas.microsoft.com/office/word/2020/wordml/sdtdatahash" xmlns:w16se="http://schemas.microsoft.com/office/word/2015/wordml/symex" mc:Ignorable="w14 w15 w16se w16cid w16 w16cex w16sdtdh">
+<w:styles xmlns:mc="http://schemas.openxmlformats.org/markup-compatibility/2006" xmlns:r="http://schemas.openxmlformats.org/officeDocument/2006/relationships" xmlns:w="http://schemas.openxmlformats.org/wordprocessingml/2006/main" xmlns:w14="http://schemas.microsoft.com/office/word/2010/wordml" mc:Ignorable="w14">
   <w:docDefaults>
     <w:rPrDefault>
       <w:rPr>
@@ -7624,372 +9033,144 @@
     </w:rPrDefault>
     <w:pPrDefault/>
   </w:docDefaults>
-  <w:latentStyles w:defLockedState="0" w:defUIPriority="0" w:defSemiHidden="0" w:defUnhideWhenUsed="0" w:defQFormat="0" w:count="376">
-    <w:lsdException w:name="Normal" w:qFormat="1"/>
-    <w:lsdException w:name="heading 1" w:qFormat="1"/>
-    <w:lsdException w:name="heading 2" w:semiHidden="1" w:unhideWhenUsed="1" w:qFormat="1"/>
-    <w:lsdException w:name="heading 3" w:semiHidden="1" w:unhideWhenUsed="1" w:qFormat="1"/>
-    <w:lsdException w:name="heading 4" w:semiHidden="1" w:unhideWhenUsed="1" w:qFormat="1"/>
-    <w:lsdException w:name="heading 5" w:semiHidden="1" w:unhideWhenUsed="1" w:qFormat="1"/>
-    <w:lsdException w:name="heading 6" w:semiHidden="1" w:unhideWhenUsed="1" w:qFormat="1"/>
-    <w:lsdException w:name="heading 7" w:semiHidden="1" w:unhideWhenUsed="1" w:qFormat="1"/>
-    <w:lsdException w:name="heading 8" w:semiHidden="1" w:unhideWhenUsed="1" w:qFormat="1"/>
-    <w:lsdException w:name="heading 9" w:semiHidden="1" w:unhideWhenUsed="1" w:qFormat="1"/>
-    <w:lsdException w:name="index 1" w:semiHidden="1" w:unhideWhenUsed="1"/>
-    <w:lsdException w:name="index 2" w:semiHidden="1" w:unhideWhenUsed="1"/>
-    <w:lsdException w:name="index 3" w:semiHidden="1" w:unhideWhenUsed="1"/>
-    <w:lsdException w:name="index 4" w:semiHidden="1" w:unhideWhenUsed="1"/>
-    <w:lsdException w:name="index 5" w:semiHidden="1" w:unhideWhenUsed="1"/>
-    <w:lsdException w:name="index 6" w:semiHidden="1" w:unhideWhenUsed="1"/>
-    <w:lsdException w:name="index 7" w:semiHidden="1" w:unhideWhenUsed="1"/>
-    <w:lsdException w:name="index 8" w:semiHidden="1" w:unhideWhenUsed="1"/>
-    <w:lsdException w:name="index 9" w:semiHidden="1" w:unhideWhenUsed="1"/>
-    <w:lsdException w:name="toc 1" w:semiHidden="1" w:unhideWhenUsed="1"/>
-    <w:lsdException w:name="toc 2" w:semiHidden="1" w:unhideWhenUsed="1"/>
-    <w:lsdException w:name="toc 3" w:semiHidden="1" w:unhideWhenUsed="1"/>
-    <w:lsdException w:name="toc 4" w:semiHidden="1" w:unhideWhenUsed="1"/>
-    <w:lsdException w:name="toc 5" w:semiHidden="1" w:unhideWhenUsed="1"/>
-    <w:lsdException w:name="toc 6" w:semiHidden="1" w:unhideWhenUsed="1"/>
-    <w:lsdException w:name="toc 7" w:semiHidden="1" w:unhideWhenUsed="1"/>
-    <w:lsdException w:name="toc 8" w:semiHidden="1" w:unhideWhenUsed="1"/>
-    <w:lsdException w:name="toc 9" w:semiHidden="1" w:unhideWhenUsed="1"/>
-    <w:lsdException w:name="Normal Indent" w:semiHidden="1" w:unhideWhenUsed="1"/>
-    <w:lsdException w:name="footnote text" w:semiHidden="1" w:unhideWhenUsed="1"/>
-    <w:lsdException w:name="annotation text" w:semiHidden="1" w:unhideWhenUsed="1"/>
-    <w:lsdException w:name="header" w:semiHidden="1" w:unhideWhenUsed="1"/>
-    <w:lsdException w:name="footer" w:semiHidden="1" w:unhideWhenUsed="1"/>
-    <w:lsdException w:name="index heading" w:semiHidden="1" w:unhideWhenUsed="1"/>
-    <w:lsdException w:name="caption" w:semiHidden="1" w:unhideWhenUsed="1" w:qFormat="1"/>
-    <w:lsdException w:name="table of figures" w:semiHidden="1" w:unhideWhenUsed="1"/>
-    <w:lsdException w:name="envelope address" w:semiHidden="1" w:unhideWhenUsed="1"/>
-    <w:lsdException w:name="envelope return" w:semiHidden="1" w:unhideWhenUsed="1"/>
-    <w:lsdException w:name="footnote reference" w:semiHidden="1" w:unhideWhenUsed="1"/>
-    <w:lsdException w:name="annotation reference" w:semiHidden="1" w:unhideWhenUsed="1"/>
-    <w:lsdException w:name="line number" w:semiHidden="1" w:unhideWhenUsed="1"/>
-    <w:lsdException w:name="page number" w:semiHidden="1" w:unhideWhenUsed="1"/>
-    <w:lsdException w:name="endnote reference" w:semiHidden="1" w:unhideWhenUsed="1"/>
-    <w:lsdException w:name="endnote text" w:semiHidden="1" w:unhideWhenUsed="1"/>
-    <w:lsdException w:name="table of authorities" w:semiHidden="1" w:unhideWhenUsed="1"/>
-    <w:lsdException w:name="macro" w:semiHidden="1" w:unhideWhenUsed="1"/>
-    <w:lsdException w:name="toa heading" w:semiHidden="1" w:unhideWhenUsed="1"/>
-    <w:lsdException w:name="List" w:semiHidden="1" w:unhideWhenUsed="1"/>
-    <w:lsdException w:name="List Bullet" w:semiHidden="1" w:unhideWhenUsed="1"/>
-    <w:lsdException w:name="List 2" w:semiHidden="1" w:unhideWhenUsed="1"/>
-    <w:lsdException w:name="List 3" w:semiHidden="1" w:unhideWhenUsed="1"/>
-    <w:lsdException w:name="List Bullet 2" w:semiHidden="1" w:unhideWhenUsed="1"/>
-    <w:lsdException w:name="List Bullet 3" w:semiHidden="1" w:unhideWhenUsed="1"/>
-    <w:lsdException w:name="List Bullet 4" w:semiHidden="1" w:unhideWhenUsed="1"/>
-    <w:lsdException w:name="List Bullet 5" w:semiHidden="1" w:unhideWhenUsed="1"/>
-    <w:lsdException w:name="List Number 2" w:semiHidden="1" w:unhideWhenUsed="1"/>
-    <w:lsdException w:name="List Number 3" w:semiHidden="1" w:unhideWhenUsed="1"/>
-    <w:lsdException w:name="List Number 4" w:semiHidden="1" w:unhideWhenUsed="1"/>
-    <w:lsdException w:name="List Number 5" w:semiHidden="1" w:unhideWhenUsed="1"/>
-    <w:lsdException w:name="Title" w:qFormat="1"/>
-    <w:lsdException w:name="Closing" w:semiHidden="1" w:unhideWhenUsed="1"/>
-    <w:lsdException w:name="Signature" w:semiHidden="1" w:unhideWhenUsed="1"/>
-    <w:lsdException w:name="Default Paragraph Font" w:semiHidden="1" w:unhideWhenUsed="1"/>
-    <w:lsdException w:name="Body Text" w:semiHidden="1" w:unhideWhenUsed="1"/>
-    <w:lsdException w:name="Body Text Indent" w:semiHidden="1" w:unhideWhenUsed="1"/>
-    <w:lsdException w:name="List Continue" w:semiHidden="1" w:unhideWhenUsed="1"/>
-    <w:lsdException w:name="List Continue 2" w:semiHidden="1" w:unhideWhenUsed="1"/>
-    <w:lsdException w:name="List Continue 3" w:semiHidden="1" w:unhideWhenUsed="1"/>
-    <w:lsdException w:name="List Continue 4" w:semiHidden="1" w:unhideWhenUsed="1"/>
-    <w:lsdException w:name="List Continue 5" w:semiHidden="1" w:unhideWhenUsed="1"/>
-    <w:lsdException w:name="Message Header" w:semiHidden="1" w:unhideWhenUsed="1"/>
-    <w:lsdException w:name="Subtitle" w:qFormat="1"/>
-    <w:lsdException w:name="Body Text First Indent 2" w:semiHidden="1" w:unhideWhenUsed="1"/>
-    <w:lsdException w:name="Note Heading" w:semiHidden="1" w:unhideWhenUsed="1"/>
-    <w:lsdException w:name="Body Text 2" w:semiHidden="1" w:unhideWhenUsed="1"/>
-    <w:lsdException w:name="Body Text 3" w:semiHidden="1" w:unhideWhenUsed="1"/>
-    <w:lsdException w:name="Body Text Indent 2" w:semiHidden="1" w:unhideWhenUsed="1"/>
-    <w:lsdException w:name="Body Text Indent 3" w:semiHidden="1" w:unhideWhenUsed="1"/>
-    <w:lsdException w:name="Block Text" w:semiHidden="1" w:unhideWhenUsed="1"/>
-    <w:lsdException w:name="Hyperlink" w:semiHidden="1" w:unhideWhenUsed="1"/>
-    <w:lsdException w:name="FollowedHyperlink" w:semiHidden="1" w:unhideWhenUsed="1"/>
-    <w:lsdException w:name="Strong" w:qFormat="1"/>
-    <w:lsdException w:name="Emphasis" w:qFormat="1"/>
-    <w:lsdException w:name="Document Map" w:semiHidden="1" w:unhideWhenUsed="1"/>
-    <w:lsdException w:name="Plain Text" w:semiHidden="1" w:unhideWhenUsed="1"/>
-    <w:lsdException w:name="E-mail Signature" w:semiHidden="1" w:unhideWhenUsed="1"/>
-    <w:lsdException w:name="HTML Top of Form" w:semiHidden="1" w:unhideWhenUsed="1"/>
-    <w:lsdException w:name="HTML Bottom of Form" w:semiHidden="1" w:unhideWhenUsed="1"/>
-    <w:lsdException w:name="Normal (Web)" w:semiHidden="1" w:unhideWhenUsed="1"/>
-    <w:lsdException w:name="HTML Acronym" w:semiHidden="1" w:unhideWhenUsed="1"/>
-    <w:lsdException w:name="HTML Address" w:semiHidden="1" w:unhideWhenUsed="1"/>
-    <w:lsdException w:name="HTML Cite" w:semiHidden="1" w:unhideWhenUsed="1"/>
-    <w:lsdException w:name="HTML Code" w:semiHidden="1" w:unhideWhenUsed="1"/>
-    <w:lsdException w:name="HTML Definition" w:semiHidden="1" w:unhideWhenUsed="1"/>
-    <w:lsdException w:name="HTML Keyboard" w:semiHidden="1" w:unhideWhenUsed="1"/>
-    <w:lsdException w:name="HTML Preformatted" w:semiHidden="1" w:unhideWhenUsed="1"/>
-    <w:lsdException w:name="HTML Sample" w:semiHidden="1" w:unhideWhenUsed="1"/>
-    <w:lsdException w:name="HTML Typewriter" w:semiHidden="1" w:unhideWhenUsed="1"/>
-    <w:lsdException w:name="HTML Variable" w:semiHidden="1" w:unhideWhenUsed="1"/>
-    <w:lsdException w:name="annotation subject" w:semiHidden="1" w:unhideWhenUsed="1"/>
-    <w:lsdException w:name="No List" w:semiHidden="1" w:unhideWhenUsed="1"/>
-    <w:lsdException w:name="Outline List 1" w:semiHidden="1" w:unhideWhenUsed="1"/>
-    <w:lsdException w:name="Outline List 2" w:semiHidden="1" w:unhideWhenUsed="1"/>
-    <w:lsdException w:name="Outline List 3" w:semiHidden="1" w:unhideWhenUsed="1"/>
-    <w:lsdException w:name="Table Simple 1" w:semiHidden="1" w:unhideWhenUsed="1"/>
-    <w:lsdException w:name="Table Simple 2" w:semiHidden="1" w:unhideWhenUsed="1"/>
-    <w:lsdException w:name="Table Simple 3" w:semiHidden="1" w:unhideWhenUsed="1"/>
-    <w:lsdException w:name="Table Classic 1" w:semiHidden="1" w:unhideWhenUsed="1"/>
-    <w:lsdException w:name="Table Classic 2" w:semiHidden="1" w:unhideWhenUsed="1"/>
-    <w:lsdException w:name="Table Classic 3" w:semiHidden="1" w:unhideWhenUsed="1"/>
-    <w:lsdException w:name="Table Classic 4" w:semiHidden="1" w:unhideWhenUsed="1"/>
-    <w:lsdException w:name="Table Colorful 1" w:semiHidden="1" w:unhideWhenUsed="1"/>
-    <w:lsdException w:name="Table Colorful 2" w:semiHidden="1" w:unhideWhenUsed="1"/>
-    <w:lsdException w:name="Table Colorful 3" w:semiHidden="1" w:unhideWhenUsed="1"/>
-    <w:lsdException w:name="Table Columns 1" w:semiHidden="1" w:unhideWhenUsed="1"/>
-    <w:lsdException w:name="Table Columns 2" w:semiHidden="1" w:unhideWhenUsed="1"/>
-    <w:lsdException w:name="Table Columns 3" w:semiHidden="1" w:unhideWhenUsed="1"/>
-    <w:lsdException w:name="Table Columns 4" w:semiHidden="1" w:unhideWhenUsed="1"/>
-    <w:lsdException w:name="Table Columns 5" w:semiHidden="1" w:unhideWhenUsed="1"/>
-    <w:lsdException w:name="Table Grid 1" w:semiHidden="1" w:unhideWhenUsed="1"/>
-    <w:lsdException w:name="Table Grid 2" w:semiHidden="1" w:unhideWhenUsed="1"/>
-    <w:lsdException w:name="Table Grid 3" w:semiHidden="1" w:unhideWhenUsed="1"/>
-    <w:lsdException w:name="Table Grid 4" w:semiHidden="1" w:unhideWhenUsed="1"/>
-    <w:lsdException w:name="Table Grid 5" w:semiHidden="1" w:unhideWhenUsed="1"/>
-    <w:lsdException w:name="Table Grid 6" w:semiHidden="1" w:unhideWhenUsed="1"/>
-    <w:lsdException w:name="Table Grid 7" w:semiHidden="1" w:unhideWhenUsed="1"/>
-    <w:lsdException w:name="Table Grid 8" w:semiHidden="1" w:unhideWhenUsed="1"/>
-    <w:lsdException w:name="Table List 1" w:semiHidden="1" w:unhideWhenUsed="1"/>
-    <w:lsdException w:name="Table List 2" w:semiHidden="1" w:unhideWhenUsed="1"/>
-    <w:lsdException w:name="Table List 3" w:semiHidden="1" w:unhideWhenUsed="1"/>
-    <w:lsdException w:name="Table List 4" w:semiHidden="1" w:unhideWhenUsed="1"/>
-    <w:lsdException w:name="Table List 5" w:semiHidden="1" w:unhideWhenUsed="1"/>
-    <w:lsdException w:name="Table List 6" w:semiHidden="1" w:unhideWhenUsed="1"/>
-    <w:lsdException w:name="Table List 7" w:semiHidden="1" w:unhideWhenUsed="1"/>
-    <w:lsdException w:name="Table List 8" w:semiHidden="1" w:unhideWhenUsed="1"/>
-    <w:lsdException w:name="Table 3D effects 1" w:semiHidden="1" w:unhideWhenUsed="1"/>
-    <w:lsdException w:name="Table 3D effects 2" w:semiHidden="1" w:unhideWhenUsed="1"/>
-    <w:lsdException w:name="Table 3D effects 3" w:semiHidden="1" w:unhideWhenUsed="1"/>
-    <w:lsdException w:name="Table Contemporary" w:semiHidden="1" w:unhideWhenUsed="1"/>
-    <w:lsdException w:name="Table Elegant" w:semiHidden="1" w:unhideWhenUsed="1"/>
-    <w:lsdException w:name="Table Professional" w:semiHidden="1" w:unhideWhenUsed="1"/>
-    <w:lsdException w:name="Table Subtle 2" w:semiHidden="1" w:unhideWhenUsed="1"/>
-    <w:lsdException w:name="Table Web 1" w:semiHidden="1" w:unhideWhenUsed="1"/>
-    <w:lsdException w:name="Balloon Text" w:semiHidden="1" w:unhideWhenUsed="1"/>
-    <w:lsdException w:name="Table Theme" w:semiHidden="1" w:unhideWhenUsed="1"/>
-    <w:lsdException w:name="Placeholder Text" w:semiHidden="1" w:uiPriority="99"/>
-    <w:lsdException w:name="No Spacing" w:uiPriority="1" w:qFormat="1"/>
-    <w:lsdException w:name="Light Shading" w:uiPriority="60"/>
-    <w:lsdException w:name="Light List" w:uiPriority="61"/>
-    <w:lsdException w:name="Light Grid" w:uiPriority="62"/>
-    <w:lsdException w:name="Medium Shading 1" w:uiPriority="63"/>
-    <w:lsdException w:name="Medium Shading 2" w:uiPriority="64"/>
-    <w:lsdException w:name="Medium List 1" w:uiPriority="65"/>
-    <w:lsdException w:name="Medium List 2" w:uiPriority="66"/>
-    <w:lsdException w:name="Medium Grid 1" w:uiPriority="67"/>
-    <w:lsdException w:name="Medium Grid 2" w:uiPriority="68"/>
-    <w:lsdException w:name="Medium Grid 3" w:uiPriority="69"/>
-    <w:lsdException w:name="Dark List" w:uiPriority="70"/>
-    <w:lsdException w:name="Colorful Shading" w:uiPriority="71"/>
-    <w:lsdException w:name="Colorful List" w:uiPriority="72"/>
-    <w:lsdException w:name="Colorful Grid" w:uiPriority="73"/>
-    <w:lsdException w:name="Light Shading Accent 1" w:uiPriority="60"/>
-    <w:lsdException w:name="Light List Accent 1" w:uiPriority="61"/>
-    <w:lsdException w:name="Light Grid Accent 1" w:uiPriority="62"/>
-    <w:lsdException w:name="Medium Shading 1 Accent 1" w:uiPriority="63"/>
-    <w:lsdException w:name="Medium Shading 2 Accent 1" w:uiPriority="64"/>
-    <w:lsdException w:name="Medium List 1 Accent 1" w:uiPriority="65"/>
-    <w:lsdException w:name="Revision" w:semiHidden="1" w:uiPriority="99"/>
-    <w:lsdException w:name="List Paragraph" w:uiPriority="34" w:qFormat="1"/>
-    <w:lsdException w:name="Quote" w:uiPriority="29" w:qFormat="1"/>
-    <w:lsdException w:name="Intense Quote" w:uiPriority="30" w:qFormat="1"/>
-    <w:lsdException w:name="Medium List 2 Accent 1" w:uiPriority="66"/>
-    <w:lsdException w:name="Medium Grid 1 Accent 1" w:uiPriority="67"/>
-    <w:lsdException w:name="Medium Grid 2 Accent 1" w:uiPriority="68"/>
-    <w:lsdException w:name="Medium Grid 3 Accent 1" w:uiPriority="69"/>
-    <w:lsdException w:name="Dark List Accent 1" w:uiPriority="70"/>
-    <w:lsdException w:name="Colorful Shading Accent 1" w:uiPriority="71"/>
-    <w:lsdException w:name="Colorful List Accent 1" w:uiPriority="72"/>
-    <w:lsdException w:name="Colorful Grid Accent 1" w:uiPriority="73"/>
-    <w:lsdException w:name="Light Shading Accent 2" w:uiPriority="60"/>
-    <w:lsdException w:name="Light List Accent 2" w:uiPriority="61"/>
-    <w:lsdException w:name="Light Grid Accent 2" w:uiPriority="62"/>
-    <w:lsdException w:name="Medium Shading 1 Accent 2" w:uiPriority="63"/>
-    <w:lsdException w:name="Medium Shading 2 Accent 2" w:uiPriority="64"/>
-    <w:lsdException w:name="Medium List 1 Accent 2" w:uiPriority="65"/>
-    <w:lsdException w:name="Medium List 2 Accent 2" w:uiPriority="66"/>
-    <w:lsdException w:name="Medium Grid 1 Accent 2" w:uiPriority="67"/>
-    <w:lsdException w:name="Medium Grid 2 Accent 2" w:uiPriority="68"/>
-    <w:lsdException w:name="Medium Grid 3 Accent 2" w:uiPriority="69"/>
-    <w:lsdException w:name="Dark List Accent 2" w:uiPriority="70"/>
-    <w:lsdException w:name="Colorful Shading Accent 2" w:uiPriority="71"/>
-    <w:lsdException w:name="Colorful List Accent 2" w:uiPriority="72"/>
-    <w:lsdException w:name="Colorful Grid Accent 2" w:uiPriority="73"/>
-    <w:lsdException w:name="Light Shading Accent 3" w:uiPriority="60"/>
-    <w:lsdException w:name="Light List Accent 3" w:uiPriority="61"/>
-    <w:lsdException w:name="Light Grid Accent 3" w:uiPriority="62"/>
-    <w:lsdException w:name="Medium Shading 1 Accent 3" w:uiPriority="63"/>
-    <w:lsdException w:name="Medium Shading 2 Accent 3" w:uiPriority="64"/>
-    <w:lsdException w:name="Medium List 1 Accent 3" w:uiPriority="65"/>
-    <w:lsdException w:name="Medium List 2 Accent 3" w:uiPriority="66"/>
-    <w:lsdException w:name="Medium Grid 1 Accent 3" w:uiPriority="67"/>
-    <w:lsdException w:name="Medium Grid 2 Accent 3" w:uiPriority="68"/>
-    <w:lsdException w:name="Medium Grid 3 Accent 3" w:uiPriority="69"/>
-    <w:lsdException w:name="Dark List Accent 3" w:uiPriority="70"/>
-    <w:lsdException w:name="Colorful Shading Accent 3" w:uiPriority="71"/>
-    <w:lsdException w:name="Colorful List Accent 3" w:uiPriority="72"/>
-    <w:lsdException w:name="Colorful Grid Accent 3" w:uiPriority="73"/>
-    <w:lsdException w:name="Light Shading Accent 4" w:uiPriority="60"/>
-    <w:lsdException w:name="Light List Accent 4" w:uiPriority="61"/>
-    <w:lsdException w:name="Light Grid Accent 4" w:uiPriority="62"/>
-    <w:lsdException w:name="Medium Shading 1 Accent 4" w:uiPriority="63"/>
-    <w:lsdException w:name="Medium Shading 2 Accent 4" w:uiPriority="64"/>
-    <w:lsdException w:name="Medium List 1 Accent 4" w:uiPriority="65"/>
-    <w:lsdException w:name="Medium List 2 Accent 4" w:uiPriority="66"/>
-    <w:lsdException w:name="Medium Grid 1 Accent 4" w:uiPriority="67"/>
-    <w:lsdException w:name="Medium Grid 2 Accent 4" w:uiPriority="68"/>
-    <w:lsdException w:name="Medium Grid 3 Accent 4" w:uiPriority="69"/>
-    <w:lsdException w:name="Dark List Accent 4" w:uiPriority="70"/>
-    <w:lsdException w:name="Colorful Shading Accent 4" w:uiPriority="71"/>
-    <w:lsdException w:name="Colorful List Accent 4" w:uiPriority="72"/>
-    <w:lsdException w:name="Colorful Grid Accent 4" w:uiPriority="73"/>
-    <w:lsdException w:name="Light Shading Accent 5" w:uiPriority="60"/>
-    <w:lsdException w:name="Light List Accent 5" w:uiPriority="61"/>
-    <w:lsdException w:name="Light Grid Accent 5" w:uiPriority="62"/>
-    <w:lsdException w:name="Medium Shading 1 Accent 5" w:uiPriority="63"/>
-    <w:lsdException w:name="Medium Shading 2 Accent 5" w:uiPriority="64"/>
-    <w:lsdException w:name="Medium List 1 Accent 5" w:uiPriority="65"/>
-    <w:lsdException w:name="Medium List 2 Accent 5" w:uiPriority="66"/>
-    <w:lsdException w:name="Medium Grid 1 Accent 5" w:uiPriority="67"/>
-    <w:lsdException w:name="Medium Grid 2 Accent 5" w:uiPriority="68"/>
-    <w:lsdException w:name="Medium Grid 3 Accent 5" w:uiPriority="69"/>
-    <w:lsdException w:name="Dark List Accent 5" w:uiPriority="70"/>
-    <w:lsdException w:name="Colorful Shading Accent 5" w:uiPriority="71"/>
-    <w:lsdException w:name="Colorful List Accent 5" w:uiPriority="72"/>
-    <w:lsdException w:name="Colorful Grid Accent 5" w:uiPriority="73"/>
-    <w:lsdException w:name="Light Shading Accent 6" w:uiPriority="60"/>
-    <w:lsdException w:name="Light List Accent 6" w:uiPriority="61"/>
-    <w:lsdException w:name="Light Grid Accent 6" w:uiPriority="62"/>
-    <w:lsdException w:name="Medium Shading 1 Accent 6" w:uiPriority="63"/>
-    <w:lsdException w:name="Medium Shading 2 Accent 6" w:uiPriority="64"/>
-    <w:lsdException w:name="Medium List 1 Accent 6" w:uiPriority="65"/>
-    <w:lsdException w:name="Medium List 2 Accent 6" w:uiPriority="66"/>
-    <w:lsdException w:name="Medium Grid 1 Accent 6" w:uiPriority="67"/>
-    <w:lsdException w:name="Medium Grid 2 Accent 6" w:uiPriority="68"/>
-    <w:lsdException w:name="Medium Grid 3 Accent 6" w:uiPriority="69"/>
-    <w:lsdException w:name="Dark List Accent 6" w:uiPriority="70"/>
-    <w:lsdException w:name="Colorful Shading Accent 6" w:uiPriority="71"/>
-    <w:lsdException w:name="Colorful List Accent 6" w:uiPriority="72"/>
-    <w:lsdException w:name="Colorful Grid Accent 6" w:uiPriority="73"/>
-    <w:lsdException w:name="Subtle Emphasis" w:uiPriority="19" w:qFormat="1"/>
-    <w:lsdException w:name="Intense Emphasis" w:uiPriority="21" w:qFormat="1"/>
-    <w:lsdException w:name="Subtle Reference" w:uiPriority="31" w:qFormat="1"/>
-    <w:lsdException w:name="Intense Reference" w:uiPriority="32" w:qFormat="1"/>
-    <w:lsdException w:name="Book Title" w:uiPriority="33" w:qFormat="1"/>
-    <w:lsdException w:name="Bibliography" w:semiHidden="1" w:uiPriority="37" w:unhideWhenUsed="1"/>
-    <w:lsdException w:name="TOC Heading" w:semiHidden="1" w:uiPriority="39" w:unhideWhenUsed="1" w:qFormat="1"/>
-    <w:lsdException w:name="Plain Table 1" w:uiPriority="41"/>
-    <w:lsdException w:name="Plain Table 2" w:uiPriority="42"/>
-    <w:lsdException w:name="Plain Table 3" w:uiPriority="43"/>
-    <w:lsdException w:name="Plain Table 4" w:uiPriority="44"/>
-    <w:lsdException w:name="Plain Table 5" w:uiPriority="45"/>
-    <w:lsdException w:name="Grid Table Light" w:uiPriority="40"/>
-    <w:lsdException w:name="Grid Table 1 Light" w:uiPriority="46"/>
-    <w:lsdException w:name="Grid Table 2" w:uiPriority="47"/>
-    <w:lsdException w:name="Grid Table 3" w:uiPriority="48"/>
-    <w:lsdException w:name="Grid Table 4" w:uiPriority="49"/>
-    <w:lsdException w:name="Grid Table 5 Dark" w:uiPriority="50"/>
-    <w:lsdException w:name="Grid Table 6 Colorful" w:uiPriority="51"/>
-    <w:lsdException w:name="Grid Table 7 Colorful" w:uiPriority="52"/>
-    <w:lsdException w:name="Grid Table 1 Light Accent 1" w:uiPriority="46"/>
-    <w:lsdException w:name="Grid Table 2 Accent 1" w:uiPriority="47"/>
-    <w:lsdException w:name="Grid Table 3 Accent 1" w:uiPriority="48"/>
-    <w:lsdException w:name="Grid Table 4 Accent 1" w:uiPriority="49"/>
-    <w:lsdException w:name="Grid Table 5 Dark Accent 1" w:uiPriority="50"/>
-    <w:lsdException w:name="Grid Table 6 Colorful Accent 1" w:uiPriority="51"/>
-    <w:lsdException w:name="Grid Table 7 Colorful Accent 1" w:uiPriority="52"/>
-    <w:lsdException w:name="Grid Table 1 Light Accent 2" w:uiPriority="46"/>
-    <w:lsdException w:name="Grid Table 2 Accent 2" w:uiPriority="47"/>
-    <w:lsdException w:name="Grid Table 3 Accent 2" w:uiPriority="48"/>
-    <w:lsdException w:name="Grid Table 4 Accent 2" w:uiPriority="49"/>
-    <w:lsdException w:name="Grid Table 5 Dark Accent 2" w:uiPriority="50"/>
-    <w:lsdException w:name="Grid Table 6 Colorful Accent 2" w:uiPriority="51"/>
-    <w:lsdException w:name="Grid Table 7 Colorful Accent 2" w:uiPriority="52"/>
-    <w:lsdException w:name="Grid Table 1 Light Accent 3" w:uiPriority="46"/>
-    <w:lsdException w:name="Grid Table 2 Accent 3" w:uiPriority="47"/>
-    <w:lsdException w:name="Grid Table 3 Accent 3" w:uiPriority="48"/>
-    <w:lsdException w:name="Grid Table 4 Accent 3" w:uiPriority="49"/>
-    <w:lsdException w:name="Grid Table 5 Dark Accent 3" w:uiPriority="50"/>
-    <w:lsdException w:name="Grid Table 6 Colorful Accent 3" w:uiPriority="51"/>
-    <w:lsdException w:name="Grid Table 7 Colorful Accent 3" w:uiPriority="52"/>
-    <w:lsdException w:name="Grid Table 1 Light Accent 4" w:uiPriority="46"/>
-    <w:lsdException w:name="Grid Table 2 Accent 4" w:uiPriority="47"/>
-    <w:lsdException w:name="Grid Table 3 Accent 4" w:uiPriority="48"/>
-    <w:lsdException w:name="Grid Table 4 Accent 4" w:uiPriority="49"/>
-    <w:lsdException w:name="Grid Table 5 Dark Accent 4" w:uiPriority="50"/>
-    <w:lsdException w:name="Grid Table 6 Colorful Accent 4" w:uiPriority="51"/>
-    <w:lsdException w:name="Grid Table 7 Colorful Accent 4" w:uiPriority="52"/>
-    <w:lsdException w:name="Grid Table 1 Light Accent 5" w:uiPriority="46"/>
-    <w:lsdException w:name="Grid Table 2 Accent 5" w:uiPriority="47"/>
-    <w:lsdException w:name="Grid Table 3 Accent 5" w:uiPriority="48"/>
-    <w:lsdException w:name="Grid Table 4 Accent 5" w:uiPriority="49"/>
-    <w:lsdException w:name="Grid Table 5 Dark Accent 5" w:uiPriority="50"/>
-    <w:lsdException w:name="Grid Table 6 Colorful Accent 5" w:uiPriority="51"/>
-    <w:lsdException w:name="Grid Table 7 Colorful Accent 5" w:uiPriority="52"/>
-    <w:lsdException w:name="Grid Table 1 Light Accent 6" w:uiPriority="46"/>
-    <w:lsdException w:name="Grid Table 2 Accent 6" w:uiPriority="47"/>
-    <w:lsdException w:name="Grid Table 3 Accent 6" w:uiPriority="48"/>
-    <w:lsdException w:name="Grid Table 4 Accent 6" w:uiPriority="49"/>
-    <w:lsdException w:name="Grid Table 5 Dark Accent 6" w:uiPriority="50"/>
-    <w:lsdException w:name="Grid Table 6 Colorful Accent 6" w:uiPriority="51"/>
-    <w:lsdException w:name="Grid Table 7 Colorful Accent 6" w:uiPriority="52"/>
-    <w:lsdException w:name="List Table 1 Light" w:uiPriority="46"/>
-    <w:lsdException w:name="List Table 2" w:uiPriority="47"/>
-    <w:lsdException w:name="List Table 3" w:uiPriority="48"/>
-    <w:lsdException w:name="List Table 4" w:uiPriority="49"/>
-    <w:lsdException w:name="List Table 5 Dark" w:uiPriority="50"/>
-    <w:lsdException w:name="List Table 6 Colorful" w:uiPriority="51"/>
-    <w:lsdException w:name="List Table 7 Colorful" w:uiPriority="52"/>
-    <w:lsdException w:name="List Table 1 Light Accent 1" w:uiPriority="46"/>
-    <w:lsdException w:name="List Table 2 Accent 1" w:uiPriority="47"/>
-    <w:lsdException w:name="List Table 3 Accent 1" w:uiPriority="48"/>
-    <w:lsdException w:name="List Table 4 Accent 1" w:uiPriority="49"/>
-    <w:lsdException w:name="List Table 5 Dark Accent 1" w:uiPriority="50"/>
-    <w:lsdException w:name="List Table 6 Colorful Accent 1" w:uiPriority="51"/>
-    <w:lsdException w:name="List Table 7 Colorful Accent 1" w:uiPriority="52"/>
-    <w:lsdException w:name="List Table 1 Light Accent 2" w:uiPriority="46"/>
-    <w:lsdException w:name="List Table 2 Accent 2" w:uiPriority="47"/>
-    <w:lsdException w:name="List Table 3 Accent 2" w:uiPriority="48"/>
-    <w:lsdException w:name="List Table 4 Accent 2" w:uiPriority="49"/>
-    <w:lsdException w:name="List Table 5 Dark Accent 2" w:uiPriority="50"/>
-    <w:lsdException w:name="List Table 6 Colorful Accent 2" w:uiPriority="51"/>
-    <w:lsdException w:name="List Table 7 Colorful Accent 2" w:uiPriority="52"/>
-    <w:lsdException w:name="List Table 1 Light Accent 3" w:uiPriority="46"/>
-    <w:lsdException w:name="List Table 2 Accent 3" w:uiPriority="47"/>
-    <w:lsdException w:name="List Table 3 Accent 3" w:uiPriority="48"/>
-    <w:lsdException w:name="List Table 4 Accent 3" w:uiPriority="49"/>
-    <w:lsdException w:name="List Table 5 Dark Accent 3" w:uiPriority="50"/>
-    <w:lsdException w:name="List Table 6 Colorful Accent 3" w:uiPriority="51"/>
-    <w:lsdException w:name="List Table 7 Colorful Accent 3" w:uiPriority="52"/>
-    <w:lsdException w:name="List Table 1 Light Accent 4" w:uiPriority="46"/>
-    <w:lsdException w:name="List Table 2 Accent 4" w:uiPriority="47"/>
-    <w:lsdException w:name="List Table 3 Accent 4" w:uiPriority="48"/>
-    <w:lsdException w:name="List Table 4 Accent 4" w:uiPriority="49"/>
-    <w:lsdException w:name="List Table 5 Dark Accent 4" w:uiPriority="50"/>
-    <w:lsdException w:name="List Table 6 Colorful Accent 4" w:uiPriority="51"/>
-    <w:lsdException w:name="List Table 7 Colorful Accent 4" w:uiPriority="52"/>
-    <w:lsdException w:name="List Table 1 Light Accent 5" w:uiPriority="46"/>
-    <w:lsdException w:name="List Table 2 Accent 5" w:uiPriority="47"/>
-    <w:lsdException w:name="List Table 3 Accent 5" w:uiPriority="48"/>
-    <w:lsdException w:name="List Table 4 Accent 5" w:uiPriority="49"/>
-    <w:lsdException w:name="List Table 5 Dark Accent 5" w:uiPriority="50"/>
-    <w:lsdException w:name="List Table 6 Colorful Accent 5" w:uiPriority="51"/>
-    <w:lsdException w:name="List Table 7 Colorful Accent 5" w:uiPriority="52"/>
-    <w:lsdException w:name="List Table 1 Light Accent 6" w:uiPriority="46"/>
-    <w:lsdException w:name="List Table 2 Accent 6" w:uiPriority="47"/>
-    <w:lsdException w:name="List Table 3 Accent 6" w:uiPriority="48"/>
-    <w:lsdException w:name="List Table 4 Accent 6" w:uiPriority="49"/>
-    <w:lsdException w:name="List Table 5 Dark Accent 6" w:uiPriority="50"/>
-    <w:lsdException w:name="List Table 6 Colorful Accent 6" w:uiPriority="51"/>
-    <w:lsdException w:name="List Table 7 Colorful Accent 6" w:uiPriority="52"/>
-    <w:lsdException w:name="Mention" w:semiHidden="1" w:uiPriority="99" w:unhideWhenUsed="1"/>
-    <w:lsdException w:name="Smart Hyperlink" w:semiHidden="1" w:uiPriority="99" w:unhideWhenUsed="1"/>
-    <w:lsdException w:name="Hashtag" w:semiHidden="1" w:uiPriority="99" w:unhideWhenUsed="1"/>
-    <w:lsdException w:name="Unresolved Mention" w:semiHidden="1" w:uiPriority="99" w:unhideWhenUsed="1"/>
-    <w:lsdException w:name="Smart Link" w:semiHidden="1" w:uiPriority="99" w:unhideWhenUsed="1"/>
+  <w:latentStyles w:defLockedState="0" w:defUIPriority="0" w:defSemiHidden="1" w:defUnhideWhenUsed="1" w:defQFormat="0" w:count="267">
+    <w:lsdException w:name="Normal" w:semiHidden="0" w:unhideWhenUsed="0" w:qFormat="1"/>
+    <w:lsdException w:name="heading 1" w:semiHidden="0" w:unhideWhenUsed="0" w:qFormat="1"/>
+    <w:lsdException w:name="heading 2" w:qFormat="1"/>
+    <w:lsdException w:name="heading 3" w:qFormat="1"/>
+    <w:lsdException w:name="heading 4" w:qFormat="1"/>
+    <w:lsdException w:name="heading 5" w:qFormat="1"/>
+    <w:lsdException w:name="heading 6" w:qFormat="1"/>
+    <w:lsdException w:name="heading 7" w:qFormat="1"/>
+    <w:lsdException w:name="heading 8" w:qFormat="1"/>
+    <w:lsdException w:name="heading 9" w:qFormat="1"/>
+    <w:lsdException w:name="caption" w:qFormat="1"/>
+    <w:lsdException w:name="List Number" w:semiHidden="0" w:unhideWhenUsed="0"/>
+    <w:lsdException w:name="List 4" w:semiHidden="0" w:unhideWhenUsed="0"/>
+    <w:lsdException w:name="List 5" w:semiHidden="0" w:unhideWhenUsed="0"/>
+    <w:lsdException w:name="Title" w:semiHidden="0" w:unhideWhenUsed="0" w:qFormat="1"/>
+    <w:lsdException w:name="Subtitle" w:semiHidden="0" w:unhideWhenUsed="0" w:qFormat="1"/>
+    <w:lsdException w:name="Salutation" w:semiHidden="0" w:unhideWhenUsed="0"/>
+    <w:lsdException w:name="Date" w:semiHidden="0" w:unhideWhenUsed="0"/>
+    <w:lsdException w:name="Body Text First Indent" w:semiHidden="0" w:unhideWhenUsed="0"/>
+    <w:lsdException w:name="Strong" w:semiHidden="0" w:unhideWhenUsed="0" w:qFormat="1"/>
+    <w:lsdException w:name="Emphasis" w:semiHidden="0" w:unhideWhenUsed="0" w:qFormat="1"/>
+    <w:lsdException w:name="Normal Table" w:semiHidden="0" w:unhideWhenUsed="0"/>
+    <w:lsdException w:name="Table Subtle 1" w:semiHidden="0" w:unhideWhenUsed="0"/>
+    <w:lsdException w:name="Table Web 2" w:semiHidden="0" w:unhideWhenUsed="0"/>
+    <w:lsdException w:name="Table Web 3" w:semiHidden="0" w:unhideWhenUsed="0"/>
+    <w:lsdException w:name="Table Grid" w:semiHidden="0" w:unhideWhenUsed="0"/>
+    <w:lsdException w:name="Placeholder Text" w:uiPriority="99" w:unhideWhenUsed="0"/>
+    <w:lsdException w:name="No Spacing" w:semiHidden="0" w:uiPriority="1" w:unhideWhenUsed="0" w:qFormat="1"/>
+    <w:lsdException w:name="Light Shading" w:semiHidden="0" w:uiPriority="60" w:unhideWhenUsed="0"/>
+    <w:lsdException w:name="Light List" w:semiHidden="0" w:uiPriority="61" w:unhideWhenUsed="0"/>
+    <w:lsdException w:name="Light Grid" w:semiHidden="0" w:uiPriority="62" w:unhideWhenUsed="0"/>
+    <w:lsdException w:name="Medium Shading 1" w:semiHidden="0" w:uiPriority="63" w:unhideWhenUsed="0"/>
+    <w:lsdException w:name="Medium Shading 2" w:semiHidden="0" w:uiPriority="64" w:unhideWhenUsed="0"/>
+    <w:lsdException w:name="Medium List 1" w:semiHidden="0" w:uiPriority="65" w:unhideWhenUsed="0"/>
+    <w:lsdException w:name="Medium List 2" w:semiHidden="0" w:uiPriority="66" w:unhideWhenUsed="0"/>
+    <w:lsdException w:name="Medium Grid 1" w:semiHidden="0" w:uiPriority="67" w:unhideWhenUsed="0"/>
+    <w:lsdException w:name="Medium Grid 2" w:semiHidden="0" w:uiPriority="68" w:unhideWhenUsed="0"/>
+    <w:lsdException w:name="Medium Grid 3" w:semiHidden="0" w:uiPriority="69" w:unhideWhenUsed="0"/>
+    <w:lsdException w:name="Dark List" w:semiHidden="0" w:uiPriority="70" w:unhideWhenUsed="0"/>
+    <w:lsdException w:name="Colorful Shading" w:semiHidden="0" w:uiPriority="71" w:unhideWhenUsed="0"/>
+    <w:lsdException w:name="Colorful List" w:semiHidden="0" w:uiPriority="72" w:unhideWhenUsed="0"/>
+    <w:lsdException w:name="Colorful Grid" w:semiHidden="0" w:uiPriority="73" w:unhideWhenUsed="0"/>
+    <w:lsdException w:name="Light Shading Accent 1" w:semiHidden="0" w:uiPriority="60" w:unhideWhenUsed="0"/>
+    <w:lsdException w:name="Light List Accent 1" w:semiHidden="0" w:uiPriority="61" w:unhideWhenUsed="0"/>
+    <w:lsdException w:name="Light Grid Accent 1" w:semiHidden="0" w:uiPriority="62" w:unhideWhenUsed="0"/>
+    <w:lsdException w:name="Medium Shading 1 Accent 1" w:semiHidden="0" w:uiPriority="63" w:unhideWhenUsed="0"/>
+    <w:lsdException w:name="Medium Shading 2 Accent 1" w:semiHidden="0" w:uiPriority="64" w:unhideWhenUsed="0"/>
+    <w:lsdException w:name="Medium List 1 Accent 1" w:semiHidden="0" w:uiPriority="65" w:unhideWhenUsed="0"/>
+    <w:lsdException w:name="Revision" w:uiPriority="99" w:unhideWhenUsed="0"/>
+    <w:lsdException w:name="List Paragraph" w:semiHidden="0" w:uiPriority="34" w:unhideWhenUsed="0" w:qFormat="1"/>
+    <w:lsdException w:name="Quote" w:semiHidden="0" w:uiPriority="29" w:unhideWhenUsed="0" w:qFormat="1"/>
+    <w:lsdException w:name="Intense Quote" w:semiHidden="0" w:uiPriority="30" w:unhideWhenUsed="0" w:qFormat="1"/>
+    <w:lsdException w:name="Medium List 2 Accent 1" w:semiHidden="0" w:uiPriority="66" w:unhideWhenUsed="0"/>
+    <w:lsdException w:name="Medium Grid 1 Accent 1" w:semiHidden="0" w:uiPriority="67" w:unhideWhenUsed="0"/>
+    <w:lsdException w:name="Medium Grid 2 Accent 1" w:semiHidden="0" w:uiPriority="68" w:unhideWhenUsed="0"/>
+    <w:lsdException w:name="Medium Grid 3 Accent 1" w:semiHidden="0" w:uiPriority="69" w:unhideWhenUsed="0"/>
+    <w:lsdException w:name="Dark List Accent 1" w:semiHidden="0" w:uiPriority="70" w:unhideWhenUsed="0"/>
+    <w:lsdException w:name="Colorful Shading Accent 1" w:semiHidden="0" w:uiPriority="71" w:unhideWhenUsed="0"/>
+    <w:lsdException w:name="Colorful List Accent 1" w:semiHidden="0" w:uiPriority="72" w:unhideWhenUsed="0"/>
+    <w:lsdException w:name="Colorful Grid Accent 1" w:semiHidden="0" w:uiPriority="73" w:unhideWhenUsed="0"/>
+    <w:lsdException w:name="Light Shading Accent 2" w:semiHidden="0" w:uiPriority="60" w:unhideWhenUsed="0"/>
+    <w:lsdException w:name="Light List Accent 2" w:semiHidden="0" w:uiPriority="61" w:unhideWhenUsed="0"/>
+    <w:lsdException w:name="Light Grid Accent 2" w:semiHidden="0" w:uiPriority="62" w:unhideWhenUsed="0"/>
+    <w:lsdException w:name="Medium Shading 1 Accent 2" w:semiHidden="0" w:uiPriority="63" w:unhideWhenUsed="0"/>
+    <w:lsdException w:name="Medium Shading 2 Accent 2" w:semiHidden="0" w:uiPriority="64" w:unhideWhenUsed="0"/>
+    <w:lsdException w:name="Medium List 1 Accent 2" w:semiHidden="0" w:uiPriority="65" w:unhideWhenUsed="0"/>
+    <w:lsdException w:name="Medium List 2 Accent 2" w:semiHidden="0" w:uiPriority="66" w:unhideWhenUsed="0"/>
+    <w:lsdException w:name="Medium Grid 1 Accent 2" w:semiHidden="0" w:uiPriority="67" w:unhideWhenUsed="0"/>
+    <w:lsdException w:name="Medium Grid 2 Accent 2" w:semiHidden="0" w:uiPriority="68" w:unhideWhenUsed="0"/>
+    <w:lsdException w:name="Medium Grid 3 Accent 2" w:semiHidden="0" w:uiPriority="69" w:unhideWhenUsed="0"/>
+    <w:lsdException w:name="Dark List Accent 2" w:semiHidden="0" w:uiPriority="70" w:unhideWhenUsed="0"/>
+    <w:lsdException w:name="Colorful Shading Accent 2" w:semiHidden="0" w:uiPriority="71" w:unhideWhenUsed="0"/>
+    <w:lsdException w:name="Colorful List Accent 2" w:semiHidden="0" w:uiPriority="72" w:unhideWhenUsed="0"/>
+    <w:lsdException w:name="Colorful Grid Accent 2" w:semiHidden="0" w:uiPriority="73" w:unhideWhenUsed="0"/>
+    <w:lsdException w:name="Light Shading Accent 3" w:semiHidden="0" w:uiPriority="60" w:unhideWhenUsed="0"/>
+    <w:lsdException w:name="Light List Accent 3" w:semiHidden="0" w:uiPriority="61" w:unhideWhenUsed="0"/>
+    <w:lsdException w:name="Light Grid Accent 3" w:semiHidden="0" w:uiPriority="62" w:unhideWhenUsed="0"/>
+    <w:lsdException w:name="Medium Shading 1 Accent 3" w:semiHidden="0" w:uiPriority="63" w:unhideWhenUsed="0"/>
+    <w:lsdException w:name="Medium Shading 2 Accent 3" w:semiHidden="0" w:uiPriority="64" w:unhideWhenUsed="0"/>
+    <w:lsdException w:name="Medium List 1 Accent 3" w:semiHidden="0" w:uiPriority="65" w:unhideWhenUsed="0"/>
+    <w:lsdException w:name="Medium List 2 Accent 3" w:semiHidden="0" w:uiPriority="66" w:unhideWhenUsed="0"/>
+    <w:lsdException w:name="Medium Grid 1 Accent 3" w:semiHidden="0" w:uiPriority="67" w:unhideWhenUsed="0"/>
+    <w:lsdException w:name="Medium Grid 2 Accent 3" w:semiHidden="0" w:uiPriority="68" w:unhideWhenUsed="0"/>
+    <w:lsdException w:name="Medium Grid 3 Accent 3" w:semiHidden="0" w:uiPriority="69" w:unhideWhenUsed="0"/>
+    <w:lsdException w:name="Dark List Accent 3" w:semiHidden="0" w:uiPriority="70" w:unhideWhenUsed="0"/>
+    <w:lsdException w:name="Colorful Shading Accent 3" w:semiHidden="0" w:uiPriority="71" w:unhideWhenUsed="0"/>
+    <w:lsdException w:name="Colorful List Accent 3" w:semiHidden="0" w:uiPriority="72" w:unhideWhenUsed="0"/>
+    <w:lsdException w:name="Colorful Grid Accent 3" w:semiHidden="0" w:uiPriority="73" w:unhideWhenUsed="0"/>
+    <w:lsdException w:name="Light Shading Accent 4" w:semiHidden="0" w:uiPriority="60" w:unhideWhenUsed="0"/>
+    <w:lsdException w:name="Light List Accent 4" w:semiHidden="0" w:uiPriority="61" w:unhideWhenUsed="0"/>
+    <w:lsdException w:name="Light Grid Accent 4" w:semiHidden="0" w:uiPriority="62" w:unhideWhenUsed="0"/>
+    <w:lsdException w:name="Medium Shading 1 Accent 4" w:semiHidden="0" w:uiPriority="63" w:unhideWhenUsed="0"/>
+    <w:lsdException w:name="Medium Shading 2 Accent 4" w:semiHidden="0" w:uiPriority="64" w:unhideWhenUsed="0"/>
+    <w:lsdException w:name="Medium List 1 Accent 4" w:semiHidden="0" w:uiPriority="65" w:unhideWhenUsed="0"/>
+    <w:lsdException w:name="Medium List 2 Accent 4" w:semiHidden="0" w:uiPriority="66" w:unhideWhenUsed="0"/>
+    <w:lsdException w:name="Medium Grid 1 Accent 4" w:semiHidden="0" w:uiPriority="67" w:unhideWhenUsed="0"/>
+    <w:lsdException w:name="Medium Grid 2 Accent 4" w:semiHidden="0" w:uiPriority="68" w:unhideWhenUsed="0"/>
+    <w:lsdException w:name="Medium Grid 3 Accent 4" w:semiHidden="0" w:uiPriority="69" w:unhideWhenUsed="0"/>
+    <w:lsdException w:name="Dark List Accent 4" w:semiHidden="0" w:uiPriority="70" w:unhideWhenUsed="0"/>
+    <w:lsdException w:name="Colorful Shading Accent 4" w:semiHidden="0" w:uiPriority="71" w:unhideWhenUsed="0"/>
+    <w:lsdException w:name="Colorful List Accent 4" w:semiHidden="0" w:uiPriority="72" w:unhideWhenUsed="0"/>
+    <w:lsdException w:name="Colorful Grid Accent 4" w:semiHidden="0" w:uiPriority="73" w:unhideWhenUsed="0"/>
+    <w:lsdException w:name="Light Shading Accent 5" w:semiHidden="0" w:uiPriority="60" w:unhideWhenUsed="0"/>
+    <w:lsdException w:name="Light List Accent 5" w:semiHidden="0" w:uiPriority="61" w:unhideWhenUsed="0"/>
+    <w:lsdException w:name="Light Grid Accent 5" w:semiHidden="0" w:uiPriority="62" w:unhideWhenUsed="0"/>
+    <w:lsdException w:name="Medium Shading 1 Accent 5" w:semiHidden="0" w:uiPriority="63" w:unhideWhenUsed="0"/>
+    <w:lsdException w:name="Medium Shading 2 Accent 5" w:semiHidden="0" w:uiPriority="64" w:unhideWhenUsed="0"/>
+    <w:lsdException w:name="Medium List 1 Accent 5" w:semiHidden="0" w:uiPriority="65" w:unhideWhenUsed="0"/>
+    <w:lsdException w:name="Medium List 2 Accent 5" w:semiHidden="0" w:uiPriority="66" w:unhideWhenUsed="0"/>
+    <w:lsdException w:name="Medium Grid 1 Accent 5" w:semiHidden="0" w:uiPriority="67" w:unhideWhenUsed="0"/>
+    <w:lsdException w:name="Medium Grid 2 Accent 5" w:semiHidden="0" w:uiPriority="68" w:unhideWhenUsed="0"/>
+    <w:lsdException w:name="Medium Grid 3 Accent 5" w:semiHidden="0" w:uiPriority="69" w:unhideWhenUsed="0"/>
+    <w:lsdException w:name="Dark List Accent 5" w:semiHidden="0" w:uiPriority="70" w:unhideWhenUsed="0"/>
+    <w:lsdException w:name="Colorful Shading Accent 5" w:semiHidden="0" w:uiPriority="71" w:unhideWhenUsed="0"/>
+    <w:lsdException w:name="Colorful List Accent 5" w:semiHidden="0" w:uiPriority="72" w:unhideWhenUsed="0"/>
+    <w:lsdException w:name="Colorful Grid Accent 5" w:semiHidden="0" w:uiPriority="73" w:unhideWhenUsed="0"/>
+    <w:lsdException w:name="Light Shading Accent 6" w:semiHidden="0" w:uiPriority="60" w:unhideWhenUsed="0"/>
+    <w:lsdException w:name="Light List Accent 6" w:semiHidden="0" w:uiPriority="61" w:unhideWhenUsed="0"/>
+    <w:lsdException w:name="Light Grid Accent 6" w:semiHidden="0" w:uiPriority="62" w:unhideWhenUsed="0"/>
+    <w:lsdException w:name="Medium Shading 1 Accent 6" w:semiHidden="0" w:uiPriority="63" w:unhideWhenUsed="0"/>
+    <w:lsdException w:name="Medium Shading 2 Accent 6" w:semiHidden="0" w:uiPriority="64" w:unhideWhenUsed="0"/>
+    <w:lsdException w:name="Medium List 1 Accent 6" w:semiHidden="0" w:uiPriority="65" w:unhideWhenUsed="0"/>
+    <w:lsdException w:name="Medium List 2 Accent 6" w:semiHidden="0" w:uiPriority="66" w:unhideWhenUsed="0"/>
+    <w:lsdException w:name="Medium Grid 1 Accent 6" w:semiHidden="0" w:uiPriority="67" w:unhideWhenUsed="0"/>
+    <w:lsdException w:name="Medium Grid 2 Accent 6" w:semiHidden="0" w:uiPriority="68" w:unhideWhenUsed="0"/>
+    <w:lsdException w:name="Medium Grid 3 Accent 6" w:semiHidden="0" w:uiPriority="69" w:unhideWhenUsed="0"/>
+    <w:lsdException w:name="Dark List Accent 6" w:semiHidden="0" w:uiPriority="70" w:unhideWhenUsed="0"/>
+    <w:lsdException w:name="Colorful Shading Accent 6" w:semiHidden="0" w:uiPriority="71" w:unhideWhenUsed="0"/>
+    <w:lsdException w:name="Colorful List Accent 6" w:semiHidden="0" w:uiPriority="72" w:unhideWhenUsed="0"/>
+    <w:lsdException w:name="Colorful Grid Accent 6" w:semiHidden="0" w:uiPriority="73" w:unhideWhenUsed="0"/>
+    <w:lsdException w:name="Subtle Emphasis" w:semiHidden="0" w:uiPriority="19" w:unhideWhenUsed="0" w:qFormat="1"/>
+    <w:lsdException w:name="Intense Emphasis" w:semiHidden="0" w:uiPriority="21" w:unhideWhenUsed="0" w:qFormat="1"/>
+    <w:lsdException w:name="Subtle Reference" w:semiHidden="0" w:uiPriority="31" w:unhideWhenUsed="0" w:qFormat="1"/>
+    <w:lsdException w:name="Intense Reference" w:semiHidden="0" w:uiPriority="32" w:unhideWhenUsed="0" w:qFormat="1"/>
+    <w:lsdException w:name="Book Title" w:semiHidden="0" w:uiPriority="33" w:unhideWhenUsed="0" w:qFormat="1"/>
+    <w:lsdException w:name="Bibliography" w:uiPriority="37"/>
+    <w:lsdException w:name="TOC Heading" w:uiPriority="39" w:qFormat="1"/>
   </w:latentStyles>
   <w:style w:type="paragraph" w:default="1" w:styleId="Normal">
     <w:name w:val="Normal"/>
@@ -8032,6 +9213,7 @@
     <w:basedOn w:val="TableNormal"/>
     <w:rsid w:val="00F05C63"/>
     <w:tblPr>
+      <w:tblInd w:w="0" w:type="dxa"/>
       <w:tblBorders>
         <w:top w:val="single" w:sz="4" w:space="0" w:color="auto"/>
         <w:left w:val="single" w:sz="4" w:space="0" w:color="auto"/>
@@ -8040,6 +9222,298 @@
         <w:insideH w:val="single" w:sz="4" w:space="0" w:color="auto"/>
         <w:insideV w:val="single" w:sz="4" w:space="0" w:color="auto"/>
       </w:tblBorders>
+      <w:tblCellMar>
+        <w:top w:w="0" w:type="dxa"/>
+        <w:left w:w="108" w:type="dxa"/>
+        <w:bottom w:w="0" w:type="dxa"/>
+        <w:right w:w="108" w:type="dxa"/>
+      </w:tblCellMar>
+    </w:tblPr>
+  </w:style>
+  <w:style w:type="paragraph" w:styleId="Header">
+    <w:name w:val="header"/>
+    <w:basedOn w:val="Normal"/>
+    <w:link w:val="HeaderChar"/>
+    <w:rsid w:val="008C5400"/>
+    <w:pPr>
+      <w:tabs>
+        <w:tab w:val="center" w:pos="4680"/>
+        <w:tab w:val="right" w:pos="9360"/>
+      </w:tabs>
+    </w:pPr>
+  </w:style>
+  <w:style w:type="character" w:customStyle="1" w:styleId="HeaderChar">
+    <w:name w:val="Header Char"/>
+    <w:link w:val="Header"/>
+    <w:rsid w:val="008C5400"/>
+    <w:rPr>
+      <w:sz w:val="24"/>
+      <w:szCs w:val="24"/>
+    </w:rPr>
+  </w:style>
+  <w:style w:type="paragraph" w:styleId="Footer">
+    <w:name w:val="footer"/>
+    <w:basedOn w:val="Normal"/>
+    <w:link w:val="FooterChar"/>
+    <w:rsid w:val="008C5400"/>
+    <w:pPr>
+      <w:tabs>
+        <w:tab w:val="center" w:pos="4680"/>
+        <w:tab w:val="right" w:pos="9360"/>
+      </w:tabs>
+    </w:pPr>
+  </w:style>
+  <w:style w:type="character" w:customStyle="1" w:styleId="FooterChar">
+    <w:name w:val="Footer Char"/>
+    <w:link w:val="Footer"/>
+    <w:rsid w:val="008C5400"/>
+    <w:rPr>
+      <w:sz w:val="24"/>
+      <w:szCs w:val="24"/>
+    </w:rPr>
+  </w:style>
+  <w:style w:type="paragraph" w:styleId="BalloonText">
+    <w:name w:val="Balloon Text"/>
+    <w:basedOn w:val="Normal"/>
+    <w:link w:val="BalloonTextChar"/>
+    <w:rsid w:val="002F5EBD"/>
+    <w:rPr>
+      <w:rFonts w:ascii="Tahoma" w:hAnsi="Tahoma" w:cs="Tahoma"/>
+      <w:sz w:val="16"/>
+      <w:szCs w:val="16"/>
+    </w:rPr>
+  </w:style>
+  <w:style w:type="character" w:customStyle="1" w:styleId="BalloonTextChar">
+    <w:name w:val="Balloon Text Char"/>
+    <w:basedOn w:val="DefaultParagraphFont"/>
+    <w:link w:val="BalloonText"/>
+    <w:rsid w:val="002F5EBD"/>
+    <w:rPr>
+      <w:rFonts w:ascii="Tahoma" w:hAnsi="Tahoma" w:cs="Tahoma"/>
+      <w:sz w:val="16"/>
+      <w:szCs w:val="16"/>
+    </w:rPr>
+  </w:style>
+  <w:style w:type="paragraph" w:styleId="ListParagraph">
+    <w:name w:val="List Paragraph"/>
+    <w:basedOn w:val="Normal"/>
+    <w:uiPriority w:val="34"/>
+    <w:qFormat/>
+    <w:rsid w:val="006545F9"/>
+    <w:pPr>
+      <w:ind w:left="720"/>
+      <w:contextualSpacing/>
+    </w:pPr>
+  </w:style>
+</w:styles>
+</file>
+
+<file path=word/stylesWithEffects.xml><?xml version="1.0" encoding="utf-8"?>
+<w:styles xmlns:wpc="http://schemas.microsoft.com/office/word/2010/wordprocessingCanvas" xmlns:mc="http://schemas.openxmlformats.org/markup-compatibility/2006" xmlns:o="urn:schemas-microsoft-com:office:office" xmlns:r="http://schemas.openxmlformats.org/officeDocument/2006/relationships" xmlns:m="http://schemas.openxmlformats.org/officeDocument/2006/math" xmlns:v="urn:schemas-microsoft-com:vml" xmlns:wp14="http://schemas.microsoft.com/office/word/2010/wordprocessingDrawing" xmlns:wp="http://schemas.openxmlformats.org/drawingml/2006/wordprocessingDrawing" xmlns:w10="urn:schemas-microsoft-com:office:word" xmlns:w="http://schemas.openxmlformats.org/wordprocessingml/2006/main" xmlns:w14="http://schemas.microsoft.com/office/word/2010/wordml" xmlns:wpg="http://schemas.microsoft.com/office/word/2010/wordprocessingGroup" xmlns:wpi="http://schemas.microsoft.com/office/word/2010/wordprocessingInk" xmlns:wne="http://schemas.microsoft.com/office/word/2006/wordml" xmlns:wps="http://schemas.microsoft.com/office/word/2010/wordprocessingShape" mc:Ignorable="w14 wp14">
+  <w:docDefaults>
+    <w:rPrDefault>
+      <w:rPr>
+        <w:rFonts w:ascii="Times New Roman" w:eastAsia="Times New Roman" w:hAnsi="Times New Roman" w:cs="Times New Roman"/>
+        <w:lang w:val="en-US" w:eastAsia="en-US" w:bidi="ar-SA"/>
+      </w:rPr>
+    </w:rPrDefault>
+    <w:pPrDefault/>
+  </w:docDefaults>
+  <w:latentStyles w:defLockedState="0" w:defUIPriority="0" w:defSemiHidden="1" w:defUnhideWhenUsed="1" w:defQFormat="0" w:count="267">
+    <w:lsdException w:name="Normal" w:semiHidden="0" w:unhideWhenUsed="0" w:qFormat="1"/>
+    <w:lsdException w:name="heading 1" w:semiHidden="0" w:unhideWhenUsed="0" w:qFormat="1"/>
+    <w:lsdException w:name="heading 2" w:qFormat="1"/>
+    <w:lsdException w:name="heading 3" w:qFormat="1"/>
+    <w:lsdException w:name="heading 4" w:qFormat="1"/>
+    <w:lsdException w:name="heading 5" w:qFormat="1"/>
+    <w:lsdException w:name="heading 6" w:qFormat="1"/>
+    <w:lsdException w:name="heading 7" w:qFormat="1"/>
+    <w:lsdException w:name="heading 8" w:qFormat="1"/>
+    <w:lsdException w:name="heading 9" w:qFormat="1"/>
+    <w:lsdException w:name="caption" w:qFormat="1"/>
+    <w:lsdException w:name="List Number" w:semiHidden="0" w:unhideWhenUsed="0"/>
+    <w:lsdException w:name="List 4" w:semiHidden="0" w:unhideWhenUsed="0"/>
+    <w:lsdException w:name="List 5" w:semiHidden="0" w:unhideWhenUsed="0"/>
+    <w:lsdException w:name="Title" w:semiHidden="0" w:unhideWhenUsed="0" w:qFormat="1"/>
+    <w:lsdException w:name="Subtitle" w:semiHidden="0" w:unhideWhenUsed="0" w:qFormat="1"/>
+    <w:lsdException w:name="Salutation" w:semiHidden="0" w:unhideWhenUsed="0"/>
+    <w:lsdException w:name="Date" w:semiHidden="0" w:unhideWhenUsed="0"/>
+    <w:lsdException w:name="Body Text First Indent" w:semiHidden="0" w:unhideWhenUsed="0"/>
+    <w:lsdException w:name="Strong" w:semiHidden="0" w:unhideWhenUsed="0" w:qFormat="1"/>
+    <w:lsdException w:name="Emphasis" w:semiHidden="0" w:unhideWhenUsed="0" w:qFormat="1"/>
+    <w:lsdException w:name="Normal Table" w:semiHidden="0" w:unhideWhenUsed="0"/>
+    <w:lsdException w:name="Table Subtle 1" w:semiHidden="0" w:unhideWhenUsed="0"/>
+    <w:lsdException w:name="Table Web 2" w:semiHidden="0" w:unhideWhenUsed="0"/>
+    <w:lsdException w:name="Table Web 3" w:semiHidden="0" w:unhideWhenUsed="0"/>
+    <w:lsdException w:name="Table Grid" w:semiHidden="0" w:unhideWhenUsed="0"/>
+    <w:lsdException w:name="Placeholder Text" w:uiPriority="99" w:unhideWhenUsed="0"/>
+    <w:lsdException w:name="No Spacing" w:semiHidden="0" w:uiPriority="1" w:unhideWhenUsed="0" w:qFormat="1"/>
+    <w:lsdException w:name="Light Shading" w:semiHidden="0" w:uiPriority="60" w:unhideWhenUsed="0"/>
+    <w:lsdException w:name="Light List" w:semiHidden="0" w:uiPriority="61" w:unhideWhenUsed="0"/>
+    <w:lsdException w:name="Light Grid" w:semiHidden="0" w:uiPriority="62" w:unhideWhenUsed="0"/>
+    <w:lsdException w:name="Medium Shading 1" w:semiHidden="0" w:uiPriority="63" w:unhideWhenUsed="0"/>
+    <w:lsdException w:name="Medium Shading 2" w:semiHidden="0" w:uiPriority="64" w:unhideWhenUsed="0"/>
+    <w:lsdException w:name="Medium List 1" w:semiHidden="0" w:uiPriority="65" w:unhideWhenUsed="0"/>
+    <w:lsdException w:name="Medium List 2" w:semiHidden="0" w:uiPriority="66" w:unhideWhenUsed="0"/>
+    <w:lsdException w:name="Medium Grid 1" w:semiHidden="0" w:uiPriority="67" w:unhideWhenUsed="0"/>
+    <w:lsdException w:name="Medium Grid 2" w:semiHidden="0" w:uiPriority="68" w:unhideWhenUsed="0"/>
+    <w:lsdException w:name="Medium Grid 3" w:semiHidden="0" w:uiPriority="69" w:unhideWhenUsed="0"/>
+    <w:lsdException w:name="Dark List" w:semiHidden="0" w:uiPriority="70" w:unhideWhenUsed="0"/>
+    <w:lsdException w:name="Colorful Shading" w:semiHidden="0" w:uiPriority="71" w:unhideWhenUsed="0"/>
+    <w:lsdException w:name="Colorful List" w:semiHidden="0" w:uiPriority="72" w:unhideWhenUsed="0"/>
+    <w:lsdException w:name="Colorful Grid" w:semiHidden="0" w:uiPriority="73" w:unhideWhenUsed="0"/>
+    <w:lsdException w:name="Light Shading Accent 1" w:semiHidden="0" w:uiPriority="60" w:unhideWhenUsed="0"/>
+    <w:lsdException w:name="Light List Accent 1" w:semiHidden="0" w:uiPriority="61" w:unhideWhenUsed="0"/>
+    <w:lsdException w:name="Light Grid Accent 1" w:semiHidden="0" w:uiPriority="62" w:unhideWhenUsed="0"/>
+    <w:lsdException w:name="Medium Shading 1 Accent 1" w:semiHidden="0" w:uiPriority="63" w:unhideWhenUsed="0"/>
+    <w:lsdException w:name="Medium Shading 2 Accent 1" w:semiHidden="0" w:uiPriority="64" w:unhideWhenUsed="0"/>
+    <w:lsdException w:name="Medium List 1 Accent 1" w:semiHidden="0" w:uiPriority="65" w:unhideWhenUsed="0"/>
+    <w:lsdException w:name="Revision" w:uiPriority="99" w:unhideWhenUsed="0"/>
+    <w:lsdException w:name="List Paragraph" w:semiHidden="0" w:uiPriority="34" w:unhideWhenUsed="0" w:qFormat="1"/>
+    <w:lsdException w:name="Quote" w:semiHidden="0" w:uiPriority="29" w:unhideWhenUsed="0" w:qFormat="1"/>
+    <w:lsdException w:name="Intense Quote" w:semiHidden="0" w:uiPriority="30" w:unhideWhenUsed="0" w:qFormat="1"/>
+    <w:lsdException w:name="Medium List 2 Accent 1" w:semiHidden="0" w:uiPriority="66" w:unhideWhenUsed="0"/>
+    <w:lsdException w:name="Medium Grid 1 Accent 1" w:semiHidden="0" w:uiPriority="67" w:unhideWhenUsed="0"/>
+    <w:lsdException w:name="Medium Grid 2 Accent 1" w:semiHidden="0" w:uiPriority="68" w:unhideWhenUsed="0"/>
+    <w:lsdException w:name="Medium Grid 3 Accent 1" w:semiHidden="0" w:uiPriority="69" w:unhideWhenUsed="0"/>
+    <w:lsdException w:name="Dark List Accent 1" w:semiHidden="0" w:uiPriority="70" w:unhideWhenUsed="0"/>
+    <w:lsdException w:name="Colorful Shading Accent 1" w:semiHidden="0" w:uiPriority="71" w:unhideWhenUsed="0"/>
+    <w:lsdException w:name="Colorful List Accent 1" w:semiHidden="0" w:uiPriority="72" w:unhideWhenUsed="0"/>
+    <w:lsdException w:name="Colorful Grid Accent 1" w:semiHidden="0" w:uiPriority="73" w:unhideWhenUsed="0"/>
+    <w:lsdException w:name="Light Shading Accent 2" w:semiHidden="0" w:uiPriority="60" w:unhideWhenUsed="0"/>
+    <w:lsdException w:name="Light List Accent 2" w:semiHidden="0" w:uiPriority="61" w:unhideWhenUsed="0"/>
+    <w:lsdException w:name="Light Grid Accent 2" w:semiHidden="0" w:uiPriority="62" w:unhideWhenUsed="0"/>
+    <w:lsdException w:name="Medium Shading 1 Accent 2" w:semiHidden="0" w:uiPriority="63" w:unhideWhenUsed="0"/>
+    <w:lsdException w:name="Medium Shading 2 Accent 2" w:semiHidden="0" w:uiPriority="64" w:unhideWhenUsed="0"/>
+    <w:lsdException w:name="Medium List 1 Accent 2" w:semiHidden="0" w:uiPriority="65" w:unhideWhenUsed="0"/>
+    <w:lsdException w:name="Medium List 2 Accent 2" w:semiHidden="0" w:uiPriority="66" w:unhideWhenUsed="0"/>
+    <w:lsdException w:name="Medium Grid 1 Accent 2" w:semiHidden="0" w:uiPriority="67" w:unhideWhenUsed="0"/>
+    <w:lsdException w:name="Medium Grid 2 Accent 2" w:semiHidden="0" w:uiPriority="68" w:unhideWhenUsed="0"/>
+    <w:lsdException w:name="Medium Grid 3 Accent 2" w:semiHidden="0" w:uiPriority="69" w:unhideWhenUsed="0"/>
+    <w:lsdException w:name="Dark List Accent 2" w:semiHidden="0" w:uiPriority="70" w:unhideWhenUsed="0"/>
+    <w:lsdException w:name="Colorful Shading Accent 2" w:semiHidden="0" w:uiPriority="71" w:unhideWhenUsed="0"/>
+    <w:lsdException w:name="Colorful List Accent 2" w:semiHidden="0" w:uiPriority="72" w:unhideWhenUsed="0"/>
+    <w:lsdException w:name="Colorful Grid Accent 2" w:semiHidden="0" w:uiPriority="73" w:unhideWhenUsed="0"/>
+    <w:lsdException w:name="Light Shading Accent 3" w:semiHidden="0" w:uiPriority="60" w:unhideWhenUsed="0"/>
+    <w:lsdException w:name="Light List Accent 3" w:semiHidden="0" w:uiPriority="61" w:unhideWhenUsed="0"/>
+    <w:lsdException w:name="Light Grid Accent 3" w:semiHidden="0" w:uiPriority="62" w:unhideWhenUsed="0"/>
+    <w:lsdException w:name="Medium Shading 1 Accent 3" w:semiHidden="0" w:uiPriority="63" w:unhideWhenUsed="0"/>
+    <w:lsdException w:name="Medium Shading 2 Accent 3" w:semiHidden="0" w:uiPriority="64" w:unhideWhenUsed="0"/>
+    <w:lsdException w:name="Medium List 1 Accent 3" w:semiHidden="0" w:uiPriority="65" w:unhideWhenUsed="0"/>
+    <w:lsdException w:name="Medium List 2 Accent 3" w:semiHidden="0" w:uiPriority="66" w:unhideWhenUsed="0"/>
+    <w:lsdException w:name="Medium Grid 1 Accent 3" w:semiHidden="0" w:uiPriority="67" w:unhideWhenUsed="0"/>
+    <w:lsdException w:name="Medium Grid 2 Accent 3" w:semiHidden="0" w:uiPriority="68" w:unhideWhenUsed="0"/>
+    <w:lsdException w:name="Medium Grid 3 Accent 3" w:semiHidden="0" w:uiPriority="69" w:unhideWhenUsed="0"/>
+    <w:lsdException w:name="Dark List Accent 3" w:semiHidden="0" w:uiPriority="70" w:unhideWhenUsed="0"/>
+    <w:lsdException w:name="Colorful Shading Accent 3" w:semiHidden="0" w:uiPriority="71" w:unhideWhenUsed="0"/>
+    <w:lsdException w:name="Colorful List Accent 3" w:semiHidden="0" w:uiPriority="72" w:unhideWhenUsed="0"/>
+    <w:lsdException w:name="Colorful Grid Accent 3" w:semiHidden="0" w:uiPriority="73" w:unhideWhenUsed="0"/>
+    <w:lsdException w:name="Light Shading Accent 4" w:semiHidden="0" w:uiPriority="60" w:unhideWhenUsed="0"/>
+    <w:lsdException w:name="Light List Accent 4" w:semiHidden="0" w:uiPriority="61" w:unhideWhenUsed="0"/>
+    <w:lsdException w:name="Light Grid Accent 4" w:semiHidden="0" w:uiPriority="62" w:unhideWhenUsed="0"/>
+    <w:lsdException w:name="Medium Shading 1 Accent 4" w:semiHidden="0" w:uiPriority="63" w:unhideWhenUsed="0"/>
+    <w:lsdException w:name="Medium Shading 2 Accent 4" w:semiHidden="0" w:uiPriority="64" w:unhideWhenUsed="0"/>
+    <w:lsdException w:name="Medium List 1 Accent 4" w:semiHidden="0" w:uiPriority="65" w:unhideWhenUsed="0"/>
+    <w:lsdException w:name="Medium List 2 Accent 4" w:semiHidden="0" w:uiPriority="66" w:unhideWhenUsed="0"/>
+    <w:lsdException w:name="Medium Grid 1 Accent 4" w:semiHidden="0" w:uiPriority="67" w:unhideWhenUsed="0"/>
+    <w:lsdException w:name="Medium Grid 2 Accent 4" w:semiHidden="0" w:uiPriority="68" w:unhideWhenUsed="0"/>
+    <w:lsdException w:name="Medium Grid 3 Accent 4" w:semiHidden="0" w:uiPriority="69" w:unhideWhenUsed="0"/>
+    <w:lsdException w:name="Dark List Accent 4" w:semiHidden="0" w:uiPriority="70" w:unhideWhenUsed="0"/>
+    <w:lsdException w:name="Colorful Shading Accent 4" w:semiHidden="0" w:uiPriority="71" w:unhideWhenUsed="0"/>
+    <w:lsdException w:name="Colorful List Accent 4" w:semiHidden="0" w:uiPriority="72" w:unhideWhenUsed="0"/>
+    <w:lsdException w:name="Colorful Grid Accent 4" w:semiHidden="0" w:uiPriority="73" w:unhideWhenUsed="0"/>
+    <w:lsdException w:name="Light Shading Accent 5" w:semiHidden="0" w:uiPriority="60" w:unhideWhenUsed="0"/>
+    <w:lsdException w:name="Light List Accent 5" w:semiHidden="0" w:uiPriority="61" w:unhideWhenUsed="0"/>
+    <w:lsdException w:name="Light Grid Accent 5" w:semiHidden="0" w:uiPriority="62" w:unhideWhenUsed="0"/>
+    <w:lsdException w:name="Medium Shading 1 Accent 5" w:semiHidden="0" w:uiPriority="63" w:unhideWhenUsed="0"/>
+    <w:lsdException w:name="Medium Shading 2 Accent 5" w:semiHidden="0" w:uiPriority="64" w:unhideWhenUsed="0"/>
+    <w:lsdException w:name="Medium List 1 Accent 5" w:semiHidden="0" w:uiPriority="65" w:unhideWhenUsed="0"/>
+    <w:lsdException w:name="Medium List 2 Accent 5" w:semiHidden="0" w:uiPriority="66" w:unhideWhenUsed="0"/>
+    <w:lsdException w:name="Medium Grid 1 Accent 5" w:semiHidden="0" w:uiPriority="67" w:unhideWhenUsed="0"/>
+    <w:lsdException w:name="Medium Grid 2 Accent 5" w:semiHidden="0" w:uiPriority="68" w:unhideWhenUsed="0"/>
+    <w:lsdException w:name="Medium Grid 3 Accent 5" w:semiHidden="0" w:uiPriority="69" w:unhideWhenUsed="0"/>
+    <w:lsdException w:name="Dark List Accent 5" w:semiHidden="0" w:uiPriority="70" w:unhideWhenUsed="0"/>
+    <w:lsdException w:name="Colorful Shading Accent 5" w:semiHidden="0" w:uiPriority="71" w:unhideWhenUsed="0"/>
+    <w:lsdException w:name="Colorful List Accent 5" w:semiHidden="0" w:uiPriority="72" w:unhideWhenUsed="0"/>
+    <w:lsdException w:name="Colorful Grid Accent 5" w:semiHidden="0" w:uiPriority="73" w:unhideWhenUsed="0"/>
+    <w:lsdException w:name="Light Shading Accent 6" w:semiHidden="0" w:uiPriority="60" w:unhideWhenUsed="0"/>
+    <w:lsdException w:name="Light List Accent 6" w:semiHidden="0" w:uiPriority="61" w:unhideWhenUsed="0"/>
+    <w:lsdException w:name="Light Grid Accent 6" w:semiHidden="0" w:uiPriority="62" w:unhideWhenUsed="0"/>
+    <w:lsdException w:name="Medium Shading 1 Accent 6" w:semiHidden="0" w:uiPriority="63" w:unhideWhenUsed="0"/>
+    <w:lsdException w:name="Medium Shading 2 Accent 6" w:semiHidden="0" w:uiPriority="64" w:unhideWhenUsed="0"/>
+    <w:lsdException w:name="Medium List 1 Accent 6" w:semiHidden="0" w:uiPriority="65" w:unhideWhenUsed="0"/>
+    <w:lsdException w:name="Medium List 2 Accent 6" w:semiHidden="0" w:uiPriority="66" w:unhideWhenUsed="0"/>
+    <w:lsdException w:name="Medium Grid 1 Accent 6" w:semiHidden="0" w:uiPriority="67" w:unhideWhenUsed="0"/>
+    <w:lsdException w:name="Medium Grid 2 Accent 6" w:semiHidden="0" w:uiPriority="68" w:unhideWhenUsed="0"/>
+    <w:lsdException w:name="Medium Grid 3 Accent 6" w:semiHidden="0" w:uiPriority="69" w:unhideWhenUsed="0"/>
+    <w:lsdException w:name="Dark List Accent 6" w:semiHidden="0" w:uiPriority="70" w:unhideWhenUsed="0"/>
+    <w:lsdException w:name="Colorful Shading Accent 6" w:semiHidden="0" w:uiPriority="71" w:unhideWhenUsed="0"/>
+    <w:lsdException w:name="Colorful List Accent 6" w:semiHidden="0" w:uiPriority="72" w:unhideWhenUsed="0"/>
+    <w:lsdException w:name="Colorful Grid Accent 6" w:semiHidden="0" w:uiPriority="73" w:unhideWhenUsed="0"/>
+    <w:lsdException w:name="Subtle Emphasis" w:semiHidden="0" w:uiPriority="19" w:unhideWhenUsed="0" w:qFormat="1"/>
+    <w:lsdException w:name="Intense Emphasis" w:semiHidden="0" w:uiPriority="21" w:unhideWhenUsed="0" w:qFormat="1"/>
+    <w:lsdException w:name="Subtle Reference" w:semiHidden="0" w:uiPriority="31" w:unhideWhenUsed="0" w:qFormat="1"/>
+    <w:lsdException w:name="Intense Reference" w:semiHidden="0" w:uiPriority="32" w:unhideWhenUsed="0" w:qFormat="1"/>
+    <w:lsdException w:name="Book Title" w:semiHidden="0" w:uiPriority="33" w:unhideWhenUsed="0" w:qFormat="1"/>
+    <w:lsdException w:name="Bibliography" w:uiPriority="37"/>
+    <w:lsdException w:name="TOC Heading" w:uiPriority="39" w:qFormat="1"/>
+  </w:latentStyles>
+  <w:style w:type="paragraph" w:default="1" w:styleId="Normal">
+    <w:name w:val="Normal"/>
+    <w:qFormat/>
+    <w:rsid w:val="00AA0A34"/>
+    <w:rPr>
+      <w:sz w:val="24"/>
+      <w:szCs w:val="24"/>
+    </w:rPr>
+  </w:style>
+  <w:style w:type="character" w:default="1" w:styleId="DefaultParagraphFont">
+    <w:name w:val="Default Paragraph Font"/>
+    <w:uiPriority w:val="1"/>
+    <w:semiHidden/>
+    <w:unhideWhenUsed/>
+  </w:style>
+  <w:style w:type="table" w:default="1" w:styleId="TableNormal">
+    <w:name w:val="Normal Table"/>
+    <w:uiPriority w:val="99"/>
+    <w:semiHidden/>
+    <w:unhideWhenUsed/>
+    <w:tblPr>
+      <w:tblInd w:w="0" w:type="dxa"/>
+      <w:tblCellMar>
+        <w:top w:w="0" w:type="dxa"/>
+        <w:left w:w="108" w:type="dxa"/>
+        <w:bottom w:w="0" w:type="dxa"/>
+        <w:right w:w="108" w:type="dxa"/>
+      </w:tblCellMar>
+    </w:tblPr>
+  </w:style>
+  <w:style w:type="numbering" w:default="1" w:styleId="NoList">
+    <w:name w:val="No List"/>
+    <w:uiPriority w:val="99"/>
+    <w:semiHidden/>
+    <w:unhideWhenUsed/>
+  </w:style>
+  <w:style w:type="table" w:styleId="TableGrid">
+    <w:name w:val="Table Grid"/>
+    <w:basedOn w:val="TableNormal"/>
+    <w:rsid w:val="00F05C63"/>
+    <w:tblPr>
+      <w:tblInd w:w="0" w:type="dxa"/>
+      <w:tblBorders>
+        <w:top w:val="single" w:sz="4" w:space="0" w:color="auto"/>
+        <w:left w:val="single" w:sz="4" w:space="0" w:color="auto"/>
+        <w:bottom w:val="single" w:sz="4" w:space="0" w:color="auto"/>
+        <w:right w:val="single" w:sz="4" w:space="0" w:color="auto"/>
+        <w:insideH w:val="single" w:sz="4" w:space="0" w:color="auto"/>
+        <w:insideV w:val="single" w:sz="4" w:space="0" w:color="auto"/>
+      </w:tblBorders>
+      <w:tblCellMar>
+        <w:top w:w="0" w:type="dxa"/>
+        <w:left w:w="108" w:type="dxa"/>
+        <w:bottom w:w="0" w:type="dxa"/>
+        <w:right w:w="108" w:type="dxa"/>
+      </w:tblCellMar>
     </w:tblPr>
   </w:style>
   <w:style w:type="paragraph" w:styleId="Header">
@@ -8410,7 +9884,7 @@
 </file>
 
 <file path=customXml/itemProps1.xml><?xml version="1.0" encoding="utf-8"?>
-<ds:datastoreItem xmlns:ds="http://schemas.openxmlformats.org/officeDocument/2006/customXml" ds:itemID="{A1A6ECED-94D3-4D5B-B447-EA865CF7074A}">
+<ds:datastoreItem xmlns:ds="http://schemas.openxmlformats.org/officeDocument/2006/customXml" ds:itemID="{862467AB-B365-46D7-9EC5-D17C375D183B}">
   <ds:schemaRefs>
     <ds:schemaRef ds:uri="http://schemas.openxmlformats.org/officeDocument/2006/bibliography"/>
   </ds:schemaRefs>

</xml_diff>